<commit_message>
Refactor IterativeCalculator to use iterative approach
</commit_message>
<xml_diff>
--- a/Excercise 4/IterativeCalculator/IterativeCalculatorComplexity.docx
+++ b/Excercise 4/IterativeCalculator/IterativeCalculatorComplexity.docx
@@ -1,43 +1,48 @@
 
 <file path=word/document.xml><?xml version="1.0" encoding="utf-8"?>
-<w:document xmlns:w="http://schemas.openxmlformats.org/wordprocessingml/2006/main" xmlns:m="http://schemas.openxmlformats.org/officeDocument/2006/math" xmlns:r="http://schemas.openxmlformats.org/officeDocument/2006/relationships" xmlns:o="urn:schemas-microsoft-com:office:office" xmlns:v="urn:schemas-microsoft-com:vml" xmlns:w10="urn:schemas-microsoft-com:office:word" xmlns:a="http://schemas.openxmlformats.org/drawingml/2006/main" xmlns:pic="http://schemas.openxmlformats.org/drawingml/2006/picture" xmlns:wp="http://schemas.openxmlformats.org/drawingml/2006/wordprocessingDrawing">
+<w:document xmlns:wpc="http://schemas.microsoft.com/office/word/2010/wordprocessingCanvas" xmlns:cx="http://schemas.microsoft.com/office/drawing/2014/chartex" xmlns:cx1="http://schemas.microsoft.com/office/drawing/2015/9/8/chartex" xmlns:cx2="http://schemas.microsoft.com/office/drawing/2015/10/21/chartex" xmlns:cx3="http://schemas.microsoft.com/office/drawing/2016/5/9/chartex" xmlns:cx4="http://schemas.microsoft.com/office/drawing/2016/5/10/chartex" xmlns:cx5="http://schemas.microsoft.com/office/drawing/2016/5/11/chartex" xmlns:cx6="http://schemas.microsoft.com/office/drawing/2016/5/12/chartex" xmlns:cx7="http://schemas.microsoft.com/office/drawing/2016/5/13/chartex" xmlns:cx8="http://schemas.microsoft.com/office/drawing/2016/5/14/chartex" xmlns:mc="http://schemas.openxmlformats.org/markup-compatibility/2006" xmlns:aink="http://schemas.microsoft.com/office/drawing/2016/ink" xmlns:am3d="http://schemas.microsoft.com/office/drawing/2017/model3d" xmlns:o="urn:schemas-microsoft-com:office:office" xmlns:oel="http://schemas.microsoft.com/office/2019/extlst" xmlns:r="http://schemas.openxmlformats.org/officeDocument/2006/relationships" xmlns:m="http://schemas.openxmlformats.org/officeDocument/2006/math" xmlns:v="urn:schemas-microsoft-com:vml" xmlns:wp14="http://schemas.microsoft.com/office/word/2010/wordprocessingDrawing" xmlns:wp="http://schemas.openxmlformats.org/drawingml/2006/wordprocessingDrawing" xmlns:w10="urn:schemas-microsoft-com:office:word" xmlns:w="http://schemas.openxmlformats.org/wordprocessingml/2006/main" xmlns:w14="http://schemas.microsoft.com/office/word/2010/wordml" xmlns:w15="http://schemas.microsoft.com/office/word/2012/wordml" xmlns:w16cex="http://schemas.microsoft.com/office/word/2018/wordml/cex" xmlns:w16cid="http://schemas.microsoft.com/office/word/2016/wordml/cid" xmlns:w16="http://schemas.microsoft.com/office/word/2018/wordml" xmlns:w16sdtdh="http://schemas.microsoft.com/office/word/2020/wordml/sdtdatahash" xmlns:w16se="http://schemas.microsoft.com/office/word/2015/wordml/symex" xmlns:wpg="http://schemas.microsoft.com/office/word/2010/wordprocessingGroup" xmlns:wpi="http://schemas.microsoft.com/office/word/2010/wordprocessingInk" xmlns:wne="http://schemas.microsoft.com/office/word/2006/wordml" xmlns:wps="http://schemas.microsoft.com/office/word/2010/wordprocessingShape" mc:Ignorable="w14 w15 w16se w16cid w16 w16cex w16sdtdh wp14">
   <w:body>
-    <w:bookmarkStart w:id="22" w:name="bài-tập-4"/>
     <w:p>
       <w:pPr>
         <w:pStyle w:val="Heading1"/>
       </w:pPr>
-      <w:r>
-        <w:rPr>
-          <w:bCs/>
-          <w:b/>
-        </w:rPr>
-        <w:t xml:space="preserve">Bài tập 4</w:t>
+      <w:bookmarkStart w:id="0" w:name="bài-tập-4"/>
+      <w:r>
+        <w:t>Bài tập 4</w:t>
       </w:r>
     </w:p>
     <w:p>
       <w:r>
-        <w:pict>
-          <v:rect style="width:0;height:1.5pt" o:hralign="center" o:hrstd="t" o:hr="t"/>
+        <w:pict w14:anchorId="729B6CBE">
+          <v:rect id="_x0000_i1025" style="width:0;height:1.5pt" o:hralign="center" o:hrstd="t" o:hr="t"/>
         </w:pict>
       </w:r>
     </w:p>
-    <w:bookmarkStart w:id="20" w:name="tính-hàm-pnx-đệ-quy"/>
     <w:p>
       <w:pPr>
         <w:pStyle w:val="Heading2"/>
       </w:pPr>
-      <w:r>
-        <w:t xml:space="preserve">Tính hàm P</w:t>
+      <w:bookmarkStart w:id="1" w:name="tính-hàm-pnx-đệ-quy"/>
+      <w:r>
+        <w:t>Tính hàm P</w:t>
       </w:r>
       <w:r>
         <w:rPr>
           <w:vertAlign w:val="subscript"/>
         </w:rPr>
-        <w:t xml:space="preserve">n</w:t>
-      </w:r>
-      <w:r>
-        <w:t xml:space="preserve">(x) đệ quy</w:t>
+        <w:t>n</w:t>
+      </w:r>
+      <w:r>
+        <w:t xml:space="preserve">(x) </w:t>
+      </w:r>
+      <w:r>
+        <w:t>không</w:t>
+      </w:r>
+      <w:r>
+        <w:t xml:space="preserve"> đệ</w:t>
+      </w:r>
+      <w:r>
+        <w:t xml:space="preserve"> quy</w:t>
       </w:r>
     </w:p>
     <w:p>
@@ -54,43 +59,43 @@
         <w:rPr>
           <w:rStyle w:val="ImportTok"/>
         </w:rPr>
-        <w:t xml:space="preserve">&lt;iostream&gt;</w:t>
-      </w:r>
-      <w:r>
-        <w:br/>
-      </w:r>
-      <w:r>
-        <w:br/>
-      </w:r>
-      <w:r>
-        <w:rPr>
-          <w:rStyle w:val="DataTypeTok"/>
-        </w:rPr>
-        <w:t xml:space="preserve">long</w:t>
-      </w:r>
-      <w:r>
-        <w:rPr>
-          <w:rStyle w:val="NormalTok"/>
-        </w:rPr>
-        <w:t xml:space="preserve"> </w:t>
-      </w:r>
-      <w:r>
-        <w:rPr>
-          <w:rStyle w:val="DataTypeTok"/>
-        </w:rPr>
-        <w:t xml:space="preserve">long</w:t>
-      </w:r>
-      <w:r>
-        <w:rPr>
-          <w:rStyle w:val="NormalTok"/>
-        </w:rPr>
-        <w:t xml:space="preserve"> </w:t>
-      </w:r>
-      <w:r>
-        <w:rPr>
-          <w:rStyle w:val="DataTypeTok"/>
-        </w:rPr>
-        <w:t xml:space="preserve">int</w:t>
+        <w:t>&lt;iostream&gt;</w:t>
+      </w:r>
+      <w:r>
+        <w:br/>
+      </w:r>
+      <w:r>
+        <w:br/>
+      </w:r>
+      <w:r>
+        <w:rPr>
+          <w:rStyle w:val="DataTypeTok"/>
+        </w:rPr>
+        <w:t>long</w:t>
+      </w:r>
+      <w:r>
+        <w:rPr>
+          <w:rStyle w:val="NormalTok"/>
+        </w:rPr>
+        <w:t xml:space="preserve"> </w:t>
+      </w:r>
+      <w:r>
+        <w:rPr>
+          <w:rStyle w:val="DataTypeTok"/>
+        </w:rPr>
+        <w:t>long</w:t>
+      </w:r>
+      <w:r>
+        <w:rPr>
+          <w:rStyle w:val="NormalTok"/>
+        </w:rPr>
+        <w:t xml:space="preserve"> </w:t>
+      </w:r>
+      <w:r>
+        <w:rPr>
+          <w:rStyle w:val="DataTypeTok"/>
+        </w:rPr>
+        <w:t>int</w:t>
       </w:r>
       <w:r>
         <w:rPr>
@@ -102,7 +107,7 @@
         <w:rPr>
           <w:rStyle w:val="OperatorTok"/>
         </w:rPr>
-        <w:t xml:space="preserve">(</w:t>
+        <w:t>(</w:t>
       </w:r>
       <w:r>
         <w:rPr>
@@ -114,37 +119,37 @@
         <w:rPr>
           <w:rStyle w:val="DataTypeTok"/>
         </w:rPr>
-        <w:t xml:space="preserve">long</w:t>
-      </w:r>
-      <w:r>
-        <w:rPr>
-          <w:rStyle w:val="NormalTok"/>
-        </w:rPr>
-        <w:t xml:space="preserve"> </w:t>
-      </w:r>
-      <w:r>
-        <w:rPr>
-          <w:rStyle w:val="DataTypeTok"/>
-        </w:rPr>
-        <w:t xml:space="preserve">long</w:t>
-      </w:r>
-      <w:r>
-        <w:rPr>
-          <w:rStyle w:val="NormalTok"/>
-        </w:rPr>
-        <w:t xml:space="preserve"> </w:t>
-      </w:r>
-      <w:r>
-        <w:rPr>
-          <w:rStyle w:val="DataTypeTok"/>
-        </w:rPr>
-        <w:t xml:space="preserve">int</w:t>
-      </w:r>
-      <w:r>
-        <w:rPr>
-          <w:rStyle w:val="OperatorTok"/>
-        </w:rPr>
-        <w:t xml:space="preserve">,</w:t>
+        <w:t>long</w:t>
+      </w:r>
+      <w:r>
+        <w:rPr>
+          <w:rStyle w:val="NormalTok"/>
+        </w:rPr>
+        <w:t xml:space="preserve"> </w:t>
+      </w:r>
+      <w:r>
+        <w:rPr>
+          <w:rStyle w:val="DataTypeTok"/>
+        </w:rPr>
+        <w:t>long</w:t>
+      </w:r>
+      <w:r>
+        <w:rPr>
+          <w:rStyle w:val="NormalTok"/>
+        </w:rPr>
+        <w:t xml:space="preserve"> </w:t>
+      </w:r>
+      <w:r>
+        <w:rPr>
+          <w:rStyle w:val="DataTypeTok"/>
+        </w:rPr>
+        <w:t>int</w:t>
+      </w:r>
+      <w:r>
+        <w:rPr>
+          <w:rStyle w:val="OperatorTok"/>
+        </w:rPr>
+        <w:t>,</w:t>
       </w:r>
       <w:r>
         <w:rPr>
@@ -156,46 +161,46 @@
         <w:rPr>
           <w:rStyle w:val="DataTypeTok"/>
         </w:rPr>
-        <w:t xml:space="preserve">long</w:t>
-      </w:r>
-      <w:r>
-        <w:rPr>
-          <w:rStyle w:val="NormalTok"/>
-        </w:rPr>
-        <w:t xml:space="preserve"> </w:t>
-      </w:r>
-      <w:r>
-        <w:rPr>
-          <w:rStyle w:val="DataTypeTok"/>
-        </w:rPr>
-        <w:t xml:space="preserve">long</w:t>
-      </w:r>
-      <w:r>
-        <w:rPr>
-          <w:rStyle w:val="NormalTok"/>
-        </w:rPr>
-        <w:t xml:space="preserve"> </w:t>
-      </w:r>
-      <w:r>
-        <w:rPr>
-          <w:rStyle w:val="DataTypeTok"/>
-        </w:rPr>
-        <w:t xml:space="preserve">int</w:t>
-      </w:r>
-      <w:r>
-        <w:rPr>
-          <w:rStyle w:val="OperatorTok"/>
-        </w:rPr>
-        <w:t xml:space="preserve">);</w:t>
-      </w:r>
-      <w:r>
-        <w:br/>
-      </w:r>
-      <w:r>
-        <w:rPr>
-          <w:rStyle w:val="DataTypeTok"/>
-        </w:rPr>
-        <w:t xml:space="preserve">void</w:t>
+        <w:t>long</w:t>
+      </w:r>
+      <w:r>
+        <w:rPr>
+          <w:rStyle w:val="NormalTok"/>
+        </w:rPr>
+        <w:t xml:space="preserve"> </w:t>
+      </w:r>
+      <w:r>
+        <w:rPr>
+          <w:rStyle w:val="DataTypeTok"/>
+        </w:rPr>
+        <w:t>long</w:t>
+      </w:r>
+      <w:r>
+        <w:rPr>
+          <w:rStyle w:val="NormalTok"/>
+        </w:rPr>
+        <w:t xml:space="preserve"> </w:t>
+      </w:r>
+      <w:r>
+        <w:rPr>
+          <w:rStyle w:val="DataTypeTok"/>
+        </w:rPr>
+        <w:t>int</w:t>
+      </w:r>
+      <w:r>
+        <w:rPr>
+          <w:rStyle w:val="OperatorTok"/>
+        </w:rPr>
+        <w:t>);</w:t>
+      </w:r>
+      <w:r>
+        <w:br/>
+      </w:r>
+      <w:r>
+        <w:rPr>
+          <w:rStyle w:val="DataTypeTok"/>
+        </w:rPr>
+        <w:t>void</w:t>
       </w:r>
       <w:r>
         <w:rPr>
@@ -207,43 +212,43 @@
         <w:rPr>
           <w:rStyle w:val="OperatorTok"/>
         </w:rPr>
-        <w:t xml:space="preserve">();</w:t>
-      </w:r>
-      <w:r>
-        <w:br/>
-      </w:r>
-      <w:r>
-        <w:br/>
-      </w:r>
-      <w:r>
-        <w:rPr>
-          <w:rStyle w:val="DataTypeTok"/>
-        </w:rPr>
-        <w:t xml:space="preserve">long</w:t>
-      </w:r>
-      <w:r>
-        <w:rPr>
-          <w:rStyle w:val="NormalTok"/>
-        </w:rPr>
-        <w:t xml:space="preserve"> </w:t>
-      </w:r>
-      <w:r>
-        <w:rPr>
-          <w:rStyle w:val="DataTypeTok"/>
-        </w:rPr>
-        <w:t xml:space="preserve">long</w:t>
-      </w:r>
-      <w:r>
-        <w:rPr>
-          <w:rStyle w:val="NormalTok"/>
-        </w:rPr>
-        <w:t xml:space="preserve"> </w:t>
-      </w:r>
-      <w:r>
-        <w:rPr>
-          <w:rStyle w:val="DataTypeTok"/>
-        </w:rPr>
-        <w:t xml:space="preserve">int</w:t>
+        <w:t>();</w:t>
+      </w:r>
+      <w:r>
+        <w:br/>
+      </w:r>
+      <w:r>
+        <w:br/>
+      </w:r>
+      <w:r>
+        <w:rPr>
+          <w:rStyle w:val="DataTypeTok"/>
+        </w:rPr>
+        <w:t>long</w:t>
+      </w:r>
+      <w:r>
+        <w:rPr>
+          <w:rStyle w:val="NormalTok"/>
+        </w:rPr>
+        <w:t xml:space="preserve"> </w:t>
+      </w:r>
+      <w:r>
+        <w:rPr>
+          <w:rStyle w:val="DataTypeTok"/>
+        </w:rPr>
+        <w:t>long</w:t>
+      </w:r>
+      <w:r>
+        <w:rPr>
+          <w:rStyle w:val="NormalTok"/>
+        </w:rPr>
+        <w:t xml:space="preserve"> </w:t>
+      </w:r>
+      <w:r>
+        <w:rPr>
+          <w:rStyle w:val="DataTypeTok"/>
+        </w:rPr>
+        <w:t>int</w:t>
       </w:r>
       <w:r>
         <w:rPr>
@@ -255,7 +260,7 @@
         <w:rPr>
           <w:rStyle w:val="OperatorTok"/>
         </w:rPr>
-        <w:t xml:space="preserve">(</w:t>
+        <w:t>(</w:t>
       </w:r>
       <w:r>
         <w:rPr>
@@ -267,31 +272,31 @@
         <w:rPr>
           <w:rStyle w:val="DataTypeTok"/>
         </w:rPr>
-        <w:t xml:space="preserve">long</w:t>
-      </w:r>
-      <w:r>
-        <w:rPr>
-          <w:rStyle w:val="NormalTok"/>
-        </w:rPr>
-        <w:t xml:space="preserve"> </w:t>
-      </w:r>
-      <w:r>
-        <w:rPr>
-          <w:rStyle w:val="DataTypeTok"/>
-        </w:rPr>
-        <w:t xml:space="preserve">long</w:t>
-      </w:r>
-      <w:r>
-        <w:rPr>
-          <w:rStyle w:val="NormalTok"/>
-        </w:rPr>
-        <w:t xml:space="preserve"> </w:t>
-      </w:r>
-      <w:r>
-        <w:rPr>
-          <w:rStyle w:val="DataTypeTok"/>
-        </w:rPr>
-        <w:t xml:space="preserve">int</w:t>
+        <w:t>long</w:t>
+      </w:r>
+      <w:r>
+        <w:rPr>
+          <w:rStyle w:val="NormalTok"/>
+        </w:rPr>
+        <w:t xml:space="preserve"> </w:t>
+      </w:r>
+      <w:r>
+        <w:rPr>
+          <w:rStyle w:val="DataTypeTok"/>
+        </w:rPr>
+        <w:t>long</w:t>
+      </w:r>
+      <w:r>
+        <w:rPr>
+          <w:rStyle w:val="NormalTok"/>
+        </w:rPr>
+        <w:t xml:space="preserve"> </w:t>
+      </w:r>
+      <w:r>
+        <w:rPr>
+          <w:rStyle w:val="DataTypeTok"/>
+        </w:rPr>
+        <w:t>int</w:t>
       </w:r>
       <w:r>
         <w:rPr>
@@ -303,7 +308,7 @@
         <w:rPr>
           <w:rStyle w:val="OperatorTok"/>
         </w:rPr>
-        <w:t xml:space="preserve">,</w:t>
+        <w:t>,</w:t>
       </w:r>
       <w:r>
         <w:rPr>
@@ -315,31 +320,31 @@
         <w:rPr>
           <w:rStyle w:val="DataTypeTok"/>
         </w:rPr>
-        <w:t xml:space="preserve">long</w:t>
-      </w:r>
-      <w:r>
-        <w:rPr>
-          <w:rStyle w:val="NormalTok"/>
-        </w:rPr>
-        <w:t xml:space="preserve"> </w:t>
-      </w:r>
-      <w:r>
-        <w:rPr>
-          <w:rStyle w:val="DataTypeTok"/>
-        </w:rPr>
-        <w:t xml:space="preserve">long</w:t>
-      </w:r>
-      <w:r>
-        <w:rPr>
-          <w:rStyle w:val="NormalTok"/>
-        </w:rPr>
-        <w:t xml:space="preserve"> </w:t>
-      </w:r>
-      <w:r>
-        <w:rPr>
-          <w:rStyle w:val="DataTypeTok"/>
-        </w:rPr>
-        <w:t xml:space="preserve">int</w:t>
+        <w:t>long</w:t>
+      </w:r>
+      <w:r>
+        <w:rPr>
+          <w:rStyle w:val="NormalTok"/>
+        </w:rPr>
+        <w:t xml:space="preserve"> </w:t>
+      </w:r>
+      <w:r>
+        <w:rPr>
+          <w:rStyle w:val="DataTypeTok"/>
+        </w:rPr>
+        <w:t>long</w:t>
+      </w:r>
+      <w:r>
+        <w:rPr>
+          <w:rStyle w:val="NormalTok"/>
+        </w:rPr>
+        <w:t xml:space="preserve"> </w:t>
+      </w:r>
+      <w:r>
+        <w:rPr>
+          <w:rStyle w:val="DataTypeTok"/>
+        </w:rPr>
+        <w:t>int</w:t>
       </w:r>
       <w:r>
         <w:rPr>
@@ -351,16 +356,16 @@
         <w:rPr>
           <w:rStyle w:val="OperatorTok"/>
         </w:rPr>
-        <w:t xml:space="preserve">)</w:t>
-      </w:r>
-      <w:r>
-        <w:br/>
-      </w:r>
-      <w:r>
-        <w:rPr>
-          <w:rStyle w:val="OperatorTok"/>
-        </w:rPr>
-        <w:t xml:space="preserve">{</w:t>
+        <w:t>)</w:t>
+      </w:r>
+      <w:r>
+        <w:br/>
+      </w:r>
+      <w:r>
+        <w:rPr>
+          <w:rStyle w:val="OperatorTok"/>
+        </w:rPr>
+        <w:t>{</w:t>
       </w:r>
       <w:r>
         <w:br/>
@@ -375,19 +380,19 @@
         <w:rPr>
           <w:rStyle w:val="ControlFlowTok"/>
         </w:rPr>
-        <w:t xml:space="preserve">if</w:t>
-      </w:r>
-      <w:r>
-        <w:rPr>
-          <w:rStyle w:val="NormalTok"/>
-        </w:rPr>
-        <w:t xml:space="preserve"> </w:t>
-      </w:r>
-      <w:r>
-        <w:rPr>
-          <w:rStyle w:val="OperatorTok"/>
-        </w:rPr>
-        <w:t xml:space="preserve">(</w:t>
+        <w:t>if</w:t>
+      </w:r>
+      <w:r>
+        <w:rPr>
+          <w:rStyle w:val="NormalTok"/>
+        </w:rPr>
+        <w:t xml:space="preserve"> </w:t>
+      </w:r>
+      <w:r>
+        <w:rPr>
+          <w:rStyle w:val="OperatorTok"/>
+        </w:rPr>
+        <w:t>(</w:t>
       </w:r>
       <w:r>
         <w:rPr>
@@ -399,7 +404,7 @@
         <w:rPr>
           <w:rStyle w:val="OperatorTok"/>
         </w:rPr>
-        <w:t xml:space="preserve">==</w:t>
+        <w:t>==</w:t>
       </w:r>
       <w:r>
         <w:rPr>
@@ -411,13 +416,13 @@
         <w:rPr>
           <w:rStyle w:val="DecValTok"/>
         </w:rPr>
-        <w:t xml:space="preserve">0</w:t>
-      </w:r>
-      <w:r>
-        <w:rPr>
-          <w:rStyle w:val="OperatorTok"/>
-        </w:rPr>
-        <w:t xml:space="preserve">)</w:t>
+        <w:t>0</w:t>
+      </w:r>
+      <w:r>
+        <w:rPr>
+          <w:rStyle w:val="OperatorTok"/>
+        </w:rPr>
+        <w:t>)</w:t>
       </w:r>
       <w:r>
         <w:br/>
@@ -432,7 +437,7 @@
         <w:rPr>
           <w:rStyle w:val="ControlFlowTok"/>
         </w:rPr>
-        <w:t xml:space="preserve">return</w:t>
+        <w:t>return</w:t>
       </w:r>
       <w:r>
         <w:rPr>
@@ -444,13 +449,13 @@
         <w:rPr>
           <w:rStyle w:val="DecValTok"/>
         </w:rPr>
-        <w:t xml:space="preserve">1</w:t>
-      </w:r>
-      <w:r>
-        <w:rPr>
-          <w:rStyle w:val="OperatorTok"/>
-        </w:rPr>
-        <w:t xml:space="preserve">;</w:t>
+        <w:t>1</w:t>
+      </w:r>
+      <w:r>
+        <w:rPr>
+          <w:rStyle w:val="OperatorTok"/>
+        </w:rPr>
+        <w:t>;</w:t>
       </w:r>
       <w:r>
         <w:br/>
@@ -465,19 +470,19 @@
         <w:rPr>
           <w:rStyle w:val="ControlFlowTok"/>
         </w:rPr>
-        <w:t xml:space="preserve">if</w:t>
-      </w:r>
-      <w:r>
-        <w:rPr>
-          <w:rStyle w:val="NormalTok"/>
-        </w:rPr>
-        <w:t xml:space="preserve"> </w:t>
-      </w:r>
-      <w:r>
-        <w:rPr>
-          <w:rStyle w:val="OperatorTok"/>
-        </w:rPr>
-        <w:t xml:space="preserve">(</w:t>
+        <w:t>if</w:t>
+      </w:r>
+      <w:r>
+        <w:rPr>
+          <w:rStyle w:val="NormalTok"/>
+        </w:rPr>
+        <w:t xml:space="preserve"> </w:t>
+      </w:r>
+      <w:r>
+        <w:rPr>
+          <w:rStyle w:val="OperatorTok"/>
+        </w:rPr>
+        <w:t>(</w:t>
       </w:r>
       <w:r>
         <w:rPr>
@@ -489,7 +494,7 @@
         <w:rPr>
           <w:rStyle w:val="OperatorTok"/>
         </w:rPr>
-        <w:t xml:space="preserve">==</w:t>
+        <w:t>==</w:t>
       </w:r>
       <w:r>
         <w:rPr>
@@ -501,13 +506,13 @@
         <w:rPr>
           <w:rStyle w:val="DecValTok"/>
         </w:rPr>
-        <w:t xml:space="preserve">1</w:t>
-      </w:r>
-      <w:r>
-        <w:rPr>
-          <w:rStyle w:val="OperatorTok"/>
-        </w:rPr>
-        <w:t xml:space="preserve">)</w:t>
+        <w:t>1</w:t>
+      </w:r>
+      <w:r>
+        <w:rPr>
+          <w:rStyle w:val="OperatorTok"/>
+        </w:rPr>
+        <w:t>)</w:t>
       </w:r>
       <w:r>
         <w:br/>
@@ -522,7 +527,7 @@
         <w:rPr>
           <w:rStyle w:val="ControlFlowTok"/>
         </w:rPr>
-        <w:t xml:space="preserve">return</w:t>
+        <w:t>return</w:t>
       </w:r>
       <w:r>
         <w:rPr>
@@ -534,7 +539,7 @@
         <w:rPr>
           <w:rStyle w:val="OperatorTok"/>
         </w:rPr>
-        <w:t xml:space="preserve">;</w:t>
+        <w:t>;</w:t>
       </w:r>
       <w:r>
         <w:br/>
@@ -549,31 +554,31 @@
         <w:rPr>
           <w:rStyle w:val="DataTypeTok"/>
         </w:rPr>
-        <w:t xml:space="preserve">long</w:t>
-      </w:r>
-      <w:r>
-        <w:rPr>
-          <w:rStyle w:val="NormalTok"/>
-        </w:rPr>
-        <w:t xml:space="preserve"> </w:t>
-      </w:r>
-      <w:r>
-        <w:rPr>
-          <w:rStyle w:val="DataTypeTok"/>
-        </w:rPr>
-        <w:t xml:space="preserve">long</w:t>
-      </w:r>
-      <w:r>
-        <w:rPr>
-          <w:rStyle w:val="NormalTok"/>
-        </w:rPr>
-        <w:t xml:space="preserve"> </w:t>
-      </w:r>
-      <w:r>
-        <w:rPr>
-          <w:rStyle w:val="DataTypeTok"/>
-        </w:rPr>
-        <w:t xml:space="preserve">int</w:t>
+        <w:t>long</w:t>
+      </w:r>
+      <w:r>
+        <w:rPr>
+          <w:rStyle w:val="NormalTok"/>
+        </w:rPr>
+        <w:t xml:space="preserve"> </w:t>
+      </w:r>
+      <w:r>
+        <w:rPr>
+          <w:rStyle w:val="DataTypeTok"/>
+        </w:rPr>
+        <w:t>long</w:t>
+      </w:r>
+      <w:r>
+        <w:rPr>
+          <w:rStyle w:val="NormalTok"/>
+        </w:rPr>
+        <w:t xml:space="preserve"> </w:t>
+      </w:r>
+      <w:r>
+        <w:rPr>
+          <w:rStyle w:val="DataTypeTok"/>
+        </w:rPr>
+        <w:t>int</w:t>
       </w:r>
       <w:r>
         <w:rPr>
@@ -585,7 +590,7 @@
         <w:rPr>
           <w:rStyle w:val="OperatorTok"/>
         </w:rPr>
-        <w:t xml:space="preserve">=</w:t>
+        <w:t>=</w:t>
       </w:r>
       <w:r>
         <w:rPr>
@@ -597,13 +602,13 @@
         <w:rPr>
           <w:rStyle w:val="DecValTok"/>
         </w:rPr>
-        <w:t xml:space="preserve">1</w:t>
-      </w:r>
-      <w:r>
-        <w:rPr>
-          <w:rStyle w:val="OperatorTok"/>
-        </w:rPr>
-        <w:t xml:space="preserve">;</w:t>
+        <w:t>1</w:t>
+      </w:r>
+      <w:r>
+        <w:rPr>
+          <w:rStyle w:val="OperatorTok"/>
+        </w:rPr>
+        <w:t>;</w:t>
       </w:r>
       <w:r>
         <w:rPr>
@@ -624,31 +629,31 @@
         <w:rPr>
           <w:rStyle w:val="DataTypeTok"/>
         </w:rPr>
-        <w:t xml:space="preserve">long</w:t>
-      </w:r>
-      <w:r>
-        <w:rPr>
-          <w:rStyle w:val="NormalTok"/>
-        </w:rPr>
-        <w:t xml:space="preserve"> </w:t>
-      </w:r>
-      <w:r>
-        <w:rPr>
-          <w:rStyle w:val="DataTypeTok"/>
-        </w:rPr>
-        <w:t xml:space="preserve">long</w:t>
-      </w:r>
-      <w:r>
-        <w:rPr>
-          <w:rStyle w:val="NormalTok"/>
-        </w:rPr>
-        <w:t xml:space="preserve"> </w:t>
-      </w:r>
-      <w:r>
-        <w:rPr>
-          <w:rStyle w:val="DataTypeTok"/>
-        </w:rPr>
-        <w:t xml:space="preserve">int</w:t>
+        <w:t>long</w:t>
+      </w:r>
+      <w:r>
+        <w:rPr>
+          <w:rStyle w:val="NormalTok"/>
+        </w:rPr>
+        <w:t xml:space="preserve"> </w:t>
+      </w:r>
+      <w:r>
+        <w:rPr>
+          <w:rStyle w:val="DataTypeTok"/>
+        </w:rPr>
+        <w:t>long</w:t>
+      </w:r>
+      <w:r>
+        <w:rPr>
+          <w:rStyle w:val="NormalTok"/>
+        </w:rPr>
+        <w:t xml:space="preserve"> </w:t>
+      </w:r>
+      <w:r>
+        <w:rPr>
+          <w:rStyle w:val="DataTypeTok"/>
+        </w:rPr>
+        <w:t>int</w:t>
       </w:r>
       <w:r>
         <w:rPr>
@@ -660,7 +665,7 @@
         <w:rPr>
           <w:rStyle w:val="OperatorTok"/>
         </w:rPr>
-        <w:t xml:space="preserve">=</w:t>
+        <w:t>=</w:t>
       </w:r>
       <w:r>
         <w:rPr>
@@ -672,7 +677,7 @@
         <w:rPr>
           <w:rStyle w:val="OperatorTok"/>
         </w:rPr>
-        <w:t xml:space="preserve">;</w:t>
+        <w:t>;</w:t>
       </w:r>
       <w:r>
         <w:br/>
@@ -687,31 +692,31 @@
         <w:rPr>
           <w:rStyle w:val="DataTypeTok"/>
         </w:rPr>
-        <w:t xml:space="preserve">long</w:t>
-      </w:r>
-      <w:r>
-        <w:rPr>
-          <w:rStyle w:val="NormalTok"/>
-        </w:rPr>
-        <w:t xml:space="preserve"> </w:t>
-      </w:r>
-      <w:r>
-        <w:rPr>
-          <w:rStyle w:val="DataTypeTok"/>
-        </w:rPr>
-        <w:t xml:space="preserve">long</w:t>
-      </w:r>
-      <w:r>
-        <w:rPr>
-          <w:rStyle w:val="NormalTok"/>
-        </w:rPr>
-        <w:t xml:space="preserve"> </w:t>
-      </w:r>
-      <w:r>
-        <w:rPr>
-          <w:rStyle w:val="DataTypeTok"/>
-        </w:rPr>
-        <w:t xml:space="preserve">int</w:t>
+        <w:t>long</w:t>
+      </w:r>
+      <w:r>
+        <w:rPr>
+          <w:rStyle w:val="NormalTok"/>
+        </w:rPr>
+        <w:t xml:space="preserve"> </w:t>
+      </w:r>
+      <w:r>
+        <w:rPr>
+          <w:rStyle w:val="DataTypeTok"/>
+        </w:rPr>
+        <w:t>long</w:t>
+      </w:r>
+      <w:r>
+        <w:rPr>
+          <w:rStyle w:val="NormalTok"/>
+        </w:rPr>
+        <w:t xml:space="preserve"> </w:t>
+      </w:r>
+      <w:r>
+        <w:rPr>
+          <w:rStyle w:val="DataTypeTok"/>
+        </w:rPr>
+        <w:t>int</w:t>
       </w:r>
       <w:r>
         <w:rPr>
@@ -723,7 +728,7 @@
         <w:rPr>
           <w:rStyle w:val="OperatorTok"/>
         </w:rPr>
-        <w:t xml:space="preserve">;</w:t>
+        <w:t>;</w:t>
       </w:r>
       <w:r>
         <w:br/>
@@ -750,49 +755,49 @@
         <w:rPr>
           <w:rStyle w:val="ControlFlowTok"/>
         </w:rPr>
-        <w:t xml:space="preserve">for</w:t>
-      </w:r>
-      <w:r>
-        <w:rPr>
-          <w:rStyle w:val="NormalTok"/>
-        </w:rPr>
-        <w:t xml:space="preserve"> </w:t>
-      </w:r>
-      <w:r>
-        <w:rPr>
-          <w:rStyle w:val="OperatorTok"/>
-        </w:rPr>
-        <w:t xml:space="preserve">(</w:t>
-      </w:r>
-      <w:r>
-        <w:rPr>
-          <w:rStyle w:val="DataTypeTok"/>
-        </w:rPr>
-        <w:t xml:space="preserve">long</w:t>
-      </w:r>
-      <w:r>
-        <w:rPr>
-          <w:rStyle w:val="NormalTok"/>
-        </w:rPr>
-        <w:t xml:space="preserve"> </w:t>
-      </w:r>
-      <w:r>
-        <w:rPr>
-          <w:rStyle w:val="DataTypeTok"/>
-        </w:rPr>
-        <w:t xml:space="preserve">long</w:t>
-      </w:r>
-      <w:r>
-        <w:rPr>
-          <w:rStyle w:val="NormalTok"/>
-        </w:rPr>
-        <w:t xml:space="preserve"> </w:t>
-      </w:r>
-      <w:r>
-        <w:rPr>
-          <w:rStyle w:val="DataTypeTok"/>
-        </w:rPr>
-        <w:t xml:space="preserve">int</w:t>
+        <w:t>for</w:t>
+      </w:r>
+      <w:r>
+        <w:rPr>
+          <w:rStyle w:val="NormalTok"/>
+        </w:rPr>
+        <w:t xml:space="preserve"> </w:t>
+      </w:r>
+      <w:r>
+        <w:rPr>
+          <w:rStyle w:val="OperatorTok"/>
+        </w:rPr>
+        <w:t>(</w:t>
+      </w:r>
+      <w:r>
+        <w:rPr>
+          <w:rStyle w:val="DataTypeTok"/>
+        </w:rPr>
+        <w:t>long</w:t>
+      </w:r>
+      <w:r>
+        <w:rPr>
+          <w:rStyle w:val="NormalTok"/>
+        </w:rPr>
+        <w:t xml:space="preserve"> </w:t>
+      </w:r>
+      <w:r>
+        <w:rPr>
+          <w:rStyle w:val="DataTypeTok"/>
+        </w:rPr>
+        <w:t>long</w:t>
+      </w:r>
+      <w:r>
+        <w:rPr>
+          <w:rStyle w:val="NormalTok"/>
+        </w:rPr>
+        <w:t xml:space="preserve"> </w:t>
+      </w:r>
+      <w:r>
+        <w:rPr>
+          <w:rStyle w:val="DataTypeTok"/>
+        </w:rPr>
+        <w:t>int</w:t>
       </w:r>
       <w:r>
         <w:rPr>
@@ -804,7 +809,7 @@
         <w:rPr>
           <w:rStyle w:val="OperatorTok"/>
         </w:rPr>
-        <w:t xml:space="preserve">=</w:t>
+        <w:t>=</w:t>
       </w:r>
       <w:r>
         <w:rPr>
@@ -816,13 +821,13 @@
         <w:rPr>
           <w:rStyle w:val="DecValTok"/>
         </w:rPr>
-        <w:t xml:space="preserve">2</w:t>
-      </w:r>
-      <w:r>
-        <w:rPr>
-          <w:rStyle w:val="OperatorTok"/>
-        </w:rPr>
-        <w:t xml:space="preserve">;</w:t>
+        <w:t>2</w:t>
+      </w:r>
+      <w:r>
+        <w:rPr>
+          <w:rStyle w:val="OperatorTok"/>
+        </w:rPr>
+        <w:t>;</w:t>
       </w:r>
       <w:r>
         <w:rPr>
@@ -834,7 +839,7 @@
         <w:rPr>
           <w:rStyle w:val="OperatorTok"/>
         </w:rPr>
-        <w:t xml:space="preserve">&lt;=</w:t>
+        <w:t>&lt;=</w:t>
       </w:r>
       <w:r>
         <w:rPr>
@@ -846,7 +851,7 @@
         <w:rPr>
           <w:rStyle w:val="OperatorTok"/>
         </w:rPr>
-        <w:t xml:space="preserve">;</w:t>
+        <w:t>;</w:t>
       </w:r>
       <w:r>
         <w:rPr>
@@ -858,7 +863,7 @@
         <w:rPr>
           <w:rStyle w:val="OperatorTok"/>
         </w:rPr>
-        <w:t xml:space="preserve">++)</w:t>
+        <w:t>++)</w:t>
       </w:r>
       <w:r>
         <w:br/>
@@ -873,7 +878,7 @@
         <w:rPr>
           <w:rStyle w:val="OperatorTok"/>
         </w:rPr>
-        <w:t xml:space="preserve">{</w:t>
+        <w:t>{</w:t>
       </w:r>
       <w:r>
         <w:br/>
@@ -888,7 +893,7 @@
         <w:rPr>
           <w:rStyle w:val="OperatorTok"/>
         </w:rPr>
-        <w:t xml:space="preserve">=</w:t>
+        <w:t>=</w:t>
       </w:r>
       <w:r>
         <w:rPr>
@@ -900,7 +905,7 @@
         <w:rPr>
           <w:rStyle w:val="OperatorTok"/>
         </w:rPr>
-        <w:t xml:space="preserve">-</w:t>
+        <w:t>-</w:t>
       </w:r>
       <w:r>
         <w:rPr>
@@ -912,7 +917,7 @@
         <w:rPr>
           <w:rStyle w:val="OperatorTok"/>
         </w:rPr>
-        <w:t xml:space="preserve">;</w:t>
+        <w:t>;</w:t>
       </w:r>
       <w:r>
         <w:br/>
@@ -927,7 +932,7 @@
         <w:rPr>
           <w:rStyle w:val="OperatorTok"/>
         </w:rPr>
-        <w:t xml:space="preserve">=</w:t>
+        <w:t>=</w:t>
       </w:r>
       <w:r>
         <w:rPr>
@@ -939,7 +944,7 @@
         <w:rPr>
           <w:rStyle w:val="OperatorTok"/>
         </w:rPr>
-        <w:t xml:space="preserve">;</w:t>
+        <w:t>;</w:t>
       </w:r>
       <w:r>
         <w:br/>
@@ -954,7 +959,7 @@
         <w:rPr>
           <w:rStyle w:val="OperatorTok"/>
         </w:rPr>
-        <w:t xml:space="preserve">=</w:t>
+        <w:t>=</w:t>
       </w:r>
       <w:r>
         <w:rPr>
@@ -966,7 +971,7 @@
         <w:rPr>
           <w:rStyle w:val="OperatorTok"/>
         </w:rPr>
-        <w:t xml:space="preserve">;</w:t>
+        <w:t>;</w:t>
       </w:r>
       <w:r>
         <w:br/>
@@ -984,13 +989,13 @@
         <w:rPr>
           <w:rStyle w:val="BuiltInTok"/>
         </w:rPr>
-        <w:t xml:space="preserve">std::</w:t>
-      </w:r>
-      <w:r>
-        <w:rPr>
-          <w:rStyle w:val="NormalTok"/>
-        </w:rPr>
-        <w:t xml:space="preserve">cout</w:t>
+        <w:t>std::</w:t>
+      </w:r>
+      <w:r>
+        <w:rPr>
+          <w:rStyle w:val="NormalTok"/>
+        </w:rPr>
+        <w:t>cout</w:t>
       </w:r>
       <w:r>
         <w:rPr>
@@ -1008,19 +1013,19 @@
         <w:rPr>
           <w:rStyle w:val="StringTok"/>
         </w:rPr>
-        <w:t xml:space="preserve">"IterativeCalculator("</w:t>
-      </w:r>
-      <w:r>
-        <w:rPr>
-          <w:rStyle w:val="NormalTok"/>
-        </w:rPr>
-        <w:t xml:space="preserve"> </w:t>
-      </w:r>
-      <w:r>
-        <w:rPr>
-          <w:rStyle w:val="OperatorTok"/>
-        </w:rPr>
-        <w:t xml:space="preserve">&lt;&lt;</w:t>
+        <w:t>"IterativeCalculator("</w:t>
+      </w:r>
+      <w:r>
+        <w:rPr>
+          <w:rStyle w:val="NormalTok"/>
+        </w:rPr>
+        <w:t xml:space="preserve"> </w:t>
+      </w:r>
+      <w:r>
+        <w:rPr>
+          <w:rStyle w:val="OperatorTok"/>
+        </w:rPr>
+        <w:t>&lt;&lt;</w:t>
       </w:r>
       <w:r>
         <w:rPr>
@@ -1032,7 +1037,7 @@
         <w:rPr>
           <w:rStyle w:val="OperatorTok"/>
         </w:rPr>
-        <w:t xml:space="preserve">&lt;&lt;</w:t>
+        <w:t>&lt;&lt;</w:t>
       </w:r>
       <w:r>
         <w:rPr>
@@ -1044,19 +1049,19 @@
         <w:rPr>
           <w:rStyle w:val="StringTok"/>
         </w:rPr>
-        <w:t xml:space="preserve">", "</w:t>
-      </w:r>
-      <w:r>
-        <w:rPr>
-          <w:rStyle w:val="NormalTok"/>
-        </w:rPr>
-        <w:t xml:space="preserve"> </w:t>
-      </w:r>
-      <w:r>
-        <w:rPr>
-          <w:rStyle w:val="OperatorTok"/>
-        </w:rPr>
-        <w:t xml:space="preserve">&lt;&lt;</w:t>
+        <w:t>", "</w:t>
+      </w:r>
+      <w:r>
+        <w:rPr>
+          <w:rStyle w:val="NormalTok"/>
+        </w:rPr>
+        <w:t xml:space="preserve"> </w:t>
+      </w:r>
+      <w:r>
+        <w:rPr>
+          <w:rStyle w:val="OperatorTok"/>
+        </w:rPr>
+        <w:t>&lt;&lt;</w:t>
       </w:r>
       <w:r>
         <w:rPr>
@@ -1068,7 +1073,7 @@
         <w:rPr>
           <w:rStyle w:val="OperatorTok"/>
         </w:rPr>
-        <w:t xml:space="preserve">&lt;&lt;</w:t>
+        <w:t>&lt;&lt;</w:t>
       </w:r>
       <w:r>
         <w:rPr>
@@ -1080,19 +1085,19 @@
         <w:rPr>
           <w:rStyle w:val="StringTok"/>
         </w:rPr>
-        <w:t xml:space="preserve">")"</w:t>
-      </w:r>
-      <w:r>
-        <w:rPr>
-          <w:rStyle w:val="NormalTok"/>
-        </w:rPr>
-        <w:t xml:space="preserve"> </w:t>
-      </w:r>
-      <w:r>
-        <w:rPr>
-          <w:rStyle w:val="OperatorTok"/>
-        </w:rPr>
-        <w:t xml:space="preserve">&lt;&lt;</w:t>
+        <w:t>")"</w:t>
+      </w:r>
+      <w:r>
+        <w:rPr>
+          <w:rStyle w:val="NormalTok"/>
+        </w:rPr>
+        <w:t xml:space="preserve"> </w:t>
+      </w:r>
+      <w:r>
+        <w:rPr>
+          <w:rStyle w:val="OperatorTok"/>
+        </w:rPr>
+        <w:t>&lt;&lt;</w:t>
       </w:r>
       <w:r>
         <w:rPr>
@@ -1104,19 +1109,19 @@
         <w:rPr>
           <w:rStyle w:val="BuiltInTok"/>
         </w:rPr>
-        <w:t xml:space="preserve">std::</w:t>
-      </w:r>
-      <w:r>
-        <w:rPr>
-          <w:rStyle w:val="NormalTok"/>
-        </w:rPr>
-        <w:t xml:space="preserve">endl</w:t>
-      </w:r>
-      <w:r>
-        <w:rPr>
-          <w:rStyle w:val="OperatorTok"/>
-        </w:rPr>
-        <w:t xml:space="preserve">;</w:t>
+        <w:t>std::</w:t>
+      </w:r>
+      <w:r>
+        <w:rPr>
+          <w:rStyle w:val="NormalTok"/>
+        </w:rPr>
+        <w:t>endl</w:t>
+      </w:r>
+      <w:r>
+        <w:rPr>
+          <w:rStyle w:val="OperatorTok"/>
+        </w:rPr>
+        <w:t>;</w:t>
       </w:r>
       <w:r>
         <w:br/>
@@ -1131,7 +1136,7 @@
         <w:rPr>
           <w:rStyle w:val="OperatorTok"/>
         </w:rPr>
-        <w:t xml:space="preserve">}</w:t>
+        <w:t>}</w:t>
       </w:r>
       <w:r>
         <w:br/>
@@ -1149,7 +1154,7 @@
         <w:rPr>
           <w:rStyle w:val="ControlFlowTok"/>
         </w:rPr>
-        <w:t xml:space="preserve">return</w:t>
+        <w:t>return</w:t>
       </w:r>
       <w:r>
         <w:rPr>
@@ -1161,28 +1166,28 @@
         <w:rPr>
           <w:rStyle w:val="OperatorTok"/>
         </w:rPr>
-        <w:t xml:space="preserve">;</w:t>
-      </w:r>
-      <w:r>
-        <w:br/>
-      </w:r>
-      <w:r>
-        <w:rPr>
-          <w:rStyle w:val="OperatorTok"/>
-        </w:rPr>
-        <w:t xml:space="preserve">}</w:t>
-      </w:r>
-      <w:r>
-        <w:br/>
-      </w:r>
-      <w:r>
-        <w:br/>
-      </w:r>
-      <w:r>
-        <w:rPr>
-          <w:rStyle w:val="DataTypeTok"/>
-        </w:rPr>
-        <w:t xml:space="preserve">void</w:t>
+        <w:t>;</w:t>
+      </w:r>
+      <w:r>
+        <w:br/>
+      </w:r>
+      <w:r>
+        <w:rPr>
+          <w:rStyle w:val="OperatorTok"/>
+        </w:rPr>
+        <w:t>}</w:t>
+      </w:r>
+      <w:r>
+        <w:br/>
+      </w:r>
+      <w:r>
+        <w:br/>
+      </w:r>
+      <w:r>
+        <w:rPr>
+          <w:rStyle w:val="DataTypeTok"/>
+        </w:rPr>
+        <w:t>void</w:t>
       </w:r>
       <w:r>
         <w:rPr>
@@ -1194,16 +1199,16 @@
         <w:rPr>
           <w:rStyle w:val="OperatorTok"/>
         </w:rPr>
-        <w:t xml:space="preserve">()</w:t>
-      </w:r>
-      <w:r>
-        <w:br/>
-      </w:r>
-      <w:r>
-        <w:rPr>
-          <w:rStyle w:val="OperatorTok"/>
-        </w:rPr>
-        <w:t xml:space="preserve">{</w:t>
+        <w:t>()</w:t>
+      </w:r>
+      <w:r>
+        <w:br/>
+      </w:r>
+      <w:r>
+        <w:rPr>
+          <w:rStyle w:val="OperatorTok"/>
+        </w:rPr>
+        <w:t>{</w:t>
       </w:r>
       <w:r>
         <w:br/>
@@ -1218,13 +1223,13 @@
         <w:rPr>
           <w:rStyle w:val="BuiltInTok"/>
         </w:rPr>
-        <w:t xml:space="preserve">std::</w:t>
-      </w:r>
-      <w:r>
-        <w:rPr>
-          <w:rStyle w:val="NormalTok"/>
-        </w:rPr>
-        <w:t xml:space="preserve">cout</w:t>
+        <w:t>std::</w:t>
+      </w:r>
+      <w:r>
+        <w:rPr>
+          <w:rStyle w:val="NormalTok"/>
+        </w:rPr>
+        <w:t>cout</w:t>
       </w:r>
       <w:r>
         <w:rPr>
@@ -1242,19 +1247,19 @@
         <w:rPr>
           <w:rStyle w:val="StringTok"/>
         </w:rPr>
-        <w:t xml:space="preserve">"===================== TestIterativeCalculator() ====================="</w:t>
-      </w:r>
-      <w:r>
-        <w:rPr>
-          <w:rStyle w:val="NormalTok"/>
-        </w:rPr>
-        <w:t xml:space="preserve"> </w:t>
-      </w:r>
-      <w:r>
-        <w:rPr>
-          <w:rStyle w:val="OperatorTok"/>
-        </w:rPr>
-        <w:t xml:space="preserve">&lt;&lt;</w:t>
+        <w:t>"===================== TestIterativeCalculator() ====================="</w:t>
+      </w:r>
+      <w:r>
+        <w:rPr>
+          <w:rStyle w:val="NormalTok"/>
+        </w:rPr>
+        <w:t xml:space="preserve"> </w:t>
+      </w:r>
+      <w:r>
+        <w:rPr>
+          <w:rStyle w:val="OperatorTok"/>
+        </w:rPr>
+        <w:t>&lt;&lt;</w:t>
       </w:r>
       <w:r>
         <w:rPr>
@@ -1266,19 +1271,19 @@
         <w:rPr>
           <w:rStyle w:val="BuiltInTok"/>
         </w:rPr>
-        <w:t xml:space="preserve">std::</w:t>
-      </w:r>
-      <w:r>
-        <w:rPr>
-          <w:rStyle w:val="NormalTok"/>
-        </w:rPr>
-        <w:t xml:space="preserve">endl</w:t>
-      </w:r>
-      <w:r>
-        <w:rPr>
-          <w:rStyle w:val="OperatorTok"/>
-        </w:rPr>
-        <w:t xml:space="preserve">;</w:t>
+        <w:t>std::</w:t>
+      </w:r>
+      <w:r>
+        <w:rPr>
+          <w:rStyle w:val="NormalTok"/>
+        </w:rPr>
+        <w:t>endl</w:t>
+      </w:r>
+      <w:r>
+        <w:rPr>
+          <w:rStyle w:val="OperatorTok"/>
+        </w:rPr>
+        <w:t>;</w:t>
       </w:r>
       <w:r>
         <w:br/>
@@ -1296,31 +1301,31 @@
         <w:rPr>
           <w:rStyle w:val="DataTypeTok"/>
         </w:rPr>
-        <w:t xml:space="preserve">long</w:t>
-      </w:r>
-      <w:r>
-        <w:rPr>
-          <w:rStyle w:val="NormalTok"/>
-        </w:rPr>
-        <w:t xml:space="preserve"> </w:t>
-      </w:r>
-      <w:r>
-        <w:rPr>
-          <w:rStyle w:val="DataTypeTok"/>
-        </w:rPr>
-        <w:t xml:space="preserve">long</w:t>
-      </w:r>
-      <w:r>
-        <w:rPr>
-          <w:rStyle w:val="NormalTok"/>
-        </w:rPr>
-        <w:t xml:space="preserve"> </w:t>
-      </w:r>
-      <w:r>
-        <w:rPr>
-          <w:rStyle w:val="DataTypeTok"/>
-        </w:rPr>
-        <w:t xml:space="preserve">int</w:t>
+        <w:t>long</w:t>
+      </w:r>
+      <w:r>
+        <w:rPr>
+          <w:rStyle w:val="NormalTok"/>
+        </w:rPr>
+        <w:t xml:space="preserve"> </w:t>
+      </w:r>
+      <w:r>
+        <w:rPr>
+          <w:rStyle w:val="DataTypeTok"/>
+        </w:rPr>
+        <w:t>long</w:t>
+      </w:r>
+      <w:r>
+        <w:rPr>
+          <w:rStyle w:val="NormalTok"/>
+        </w:rPr>
+        <w:t xml:space="preserve"> </w:t>
+      </w:r>
+      <w:r>
+        <w:rPr>
+          <w:rStyle w:val="DataTypeTok"/>
+        </w:rPr>
+        <w:t>int</w:t>
       </w:r>
       <w:r>
         <w:rPr>
@@ -1332,7 +1337,7 @@
         <w:rPr>
           <w:rStyle w:val="OperatorTok"/>
         </w:rPr>
-        <w:t xml:space="preserve">,</w:t>
+        <w:t>,</w:t>
       </w:r>
       <w:r>
         <w:rPr>
@@ -1344,7 +1349,7 @@
         <w:rPr>
           <w:rStyle w:val="OperatorTok"/>
         </w:rPr>
-        <w:t xml:space="preserve">;</w:t>
+        <w:t>;</w:t>
       </w:r>
       <w:r>
         <w:br/>
@@ -1362,13 +1367,13 @@
         <w:rPr>
           <w:rStyle w:val="BuiltInTok"/>
         </w:rPr>
-        <w:t xml:space="preserve">std::</w:t>
-      </w:r>
-      <w:r>
-        <w:rPr>
-          <w:rStyle w:val="NormalTok"/>
-        </w:rPr>
-        <w:t xml:space="preserve">cout</w:t>
+        <w:t>std::</w:t>
+      </w:r>
+      <w:r>
+        <w:rPr>
+          <w:rStyle w:val="NormalTok"/>
+        </w:rPr>
+        <w:t>cout</w:t>
       </w:r>
       <w:r>
         <w:rPr>
@@ -1386,13 +1391,13 @@
         <w:rPr>
           <w:rStyle w:val="StringTok"/>
         </w:rPr>
-        <w:t xml:space="preserve">"Enter x: "</w:t>
-      </w:r>
-      <w:r>
-        <w:rPr>
-          <w:rStyle w:val="OperatorTok"/>
-        </w:rPr>
-        <w:t xml:space="preserve">;</w:t>
+        <w:t>"Enter x: "</w:t>
+      </w:r>
+      <w:r>
+        <w:rPr>
+          <w:rStyle w:val="OperatorTok"/>
+        </w:rPr>
+        <w:t>;</w:t>
       </w:r>
       <w:r>
         <w:br/>
@@ -1407,13 +1412,13 @@
         <w:rPr>
           <w:rStyle w:val="BuiltInTok"/>
         </w:rPr>
-        <w:t xml:space="preserve">std::</w:t>
-      </w:r>
-      <w:r>
-        <w:rPr>
-          <w:rStyle w:val="NormalTok"/>
-        </w:rPr>
-        <w:t xml:space="preserve">cin</w:t>
+        <w:t>std::</w:t>
+      </w:r>
+      <w:r>
+        <w:rPr>
+          <w:rStyle w:val="NormalTok"/>
+        </w:rPr>
+        <w:t>cin</w:t>
       </w:r>
       <w:r>
         <w:rPr>
@@ -1431,7 +1436,7 @@
         <w:rPr>
           <w:rStyle w:val="OperatorTok"/>
         </w:rPr>
-        <w:t xml:space="preserve">;</w:t>
+        <w:t>;</w:t>
       </w:r>
       <w:r>
         <w:br/>
@@ -1449,7 +1454,7 @@
         <w:rPr>
           <w:rStyle w:val="ControlFlowTok"/>
         </w:rPr>
-        <w:t xml:space="preserve">do</w:t>
+        <w:t>do</w:t>
       </w:r>
       <w:r>
         <w:br/>
@@ -1464,7 +1469,7 @@
         <w:rPr>
           <w:rStyle w:val="OperatorTok"/>
         </w:rPr>
-        <w:t xml:space="preserve">{</w:t>
+        <w:t>{</w:t>
       </w:r>
       <w:r>
         <w:br/>
@@ -1479,13 +1484,13 @@
         <w:rPr>
           <w:rStyle w:val="BuiltInTok"/>
         </w:rPr>
-        <w:t xml:space="preserve">std::</w:t>
-      </w:r>
-      <w:r>
-        <w:rPr>
-          <w:rStyle w:val="NormalTok"/>
-        </w:rPr>
-        <w:t xml:space="preserve">cout</w:t>
+        <w:t>std::</w:t>
+      </w:r>
+      <w:r>
+        <w:rPr>
+          <w:rStyle w:val="NormalTok"/>
+        </w:rPr>
+        <w:t>cout</w:t>
       </w:r>
       <w:r>
         <w:rPr>
@@ -1503,34 +1508,35 @@
         <w:rPr>
           <w:rStyle w:val="StringTok"/>
         </w:rPr>
-        <w:t xml:space="preserve">"Enter n: "</w:t>
-      </w:r>
-      <w:r>
-        <w:rPr>
-          <w:rStyle w:val="OperatorTok"/>
-        </w:rPr>
-        <w:t xml:space="preserve">;</w:t>
-      </w:r>
-      <w:r>
-        <w:br/>
-      </w:r>
-      <w:r>
-        <w:rPr>
-          <w:rStyle w:val="NormalTok"/>
-        </w:rPr>
+        <w:t>"Enter n: "</w:t>
+      </w:r>
+      <w:r>
+        <w:rPr>
+          <w:rStyle w:val="OperatorTok"/>
+        </w:rPr>
+        <w:t>;</w:t>
+      </w:r>
+      <w:r>
+        <w:br/>
+      </w:r>
+      <w:r>
+        <w:rPr>
+          <w:rStyle w:val="NormalTok"/>
+        </w:rPr>
+        <w:lastRenderedPageBreak/>
         <w:t xml:space="preserve">        </w:t>
       </w:r>
       <w:r>
         <w:rPr>
           <w:rStyle w:val="BuiltInTok"/>
         </w:rPr>
-        <w:t xml:space="preserve">std::</w:t>
-      </w:r>
-      <w:r>
-        <w:rPr>
-          <w:rStyle w:val="NormalTok"/>
-        </w:rPr>
-        <w:t xml:space="preserve">cin</w:t>
+        <w:t>std::</w:t>
+      </w:r>
+      <w:r>
+        <w:rPr>
+          <w:rStyle w:val="NormalTok"/>
+        </w:rPr>
+        <w:t>cin</w:t>
       </w:r>
       <w:r>
         <w:rPr>
@@ -1548,7 +1554,7 @@
         <w:rPr>
           <w:rStyle w:val="OperatorTok"/>
         </w:rPr>
-        <w:t xml:space="preserve">;</w:t>
+        <w:t>;</w:t>
       </w:r>
       <w:r>
         <w:br/>
@@ -1563,7 +1569,7 @@
         <w:rPr>
           <w:rStyle w:val="OperatorTok"/>
         </w:rPr>
-        <w:t xml:space="preserve">}</w:t>
+        <w:t>}</w:t>
       </w:r>
       <w:r>
         <w:rPr>
@@ -1575,19 +1581,19 @@
         <w:rPr>
           <w:rStyle w:val="ControlFlowTok"/>
         </w:rPr>
-        <w:t xml:space="preserve">while</w:t>
-      </w:r>
-      <w:r>
-        <w:rPr>
-          <w:rStyle w:val="NormalTok"/>
-        </w:rPr>
-        <w:t xml:space="preserve"> </w:t>
-      </w:r>
-      <w:r>
-        <w:rPr>
-          <w:rStyle w:val="OperatorTok"/>
-        </w:rPr>
-        <w:t xml:space="preserve">(</w:t>
+        <w:t>while</w:t>
+      </w:r>
+      <w:r>
+        <w:rPr>
+          <w:rStyle w:val="NormalTok"/>
+        </w:rPr>
+        <w:t xml:space="preserve"> </w:t>
+      </w:r>
+      <w:r>
+        <w:rPr>
+          <w:rStyle w:val="OperatorTok"/>
+        </w:rPr>
+        <w:t>(</w:t>
       </w:r>
       <w:r>
         <w:rPr>
@@ -1599,7 +1605,7 @@
         <w:rPr>
           <w:rStyle w:val="OperatorTok"/>
         </w:rPr>
-        <w:t xml:space="preserve">&lt;</w:t>
+        <w:t>&lt;</w:t>
       </w:r>
       <w:r>
         <w:rPr>
@@ -1611,13 +1617,13 @@
         <w:rPr>
           <w:rStyle w:val="DecValTok"/>
         </w:rPr>
-        <w:t xml:space="preserve">0</w:t>
-      </w:r>
-      <w:r>
-        <w:rPr>
-          <w:rStyle w:val="OperatorTok"/>
-        </w:rPr>
-        <w:t xml:space="preserve">);</w:t>
+        <w:t>0</w:t>
+      </w:r>
+      <w:r>
+        <w:rPr>
+          <w:rStyle w:val="OperatorTok"/>
+        </w:rPr>
+        <w:t>);</w:t>
       </w:r>
       <w:r>
         <w:br/>
@@ -1635,13 +1641,13 @@
         <w:rPr>
           <w:rStyle w:val="BuiltInTok"/>
         </w:rPr>
-        <w:t xml:space="preserve">std::</w:t>
-      </w:r>
-      <w:r>
-        <w:rPr>
-          <w:rStyle w:val="NormalTok"/>
-        </w:rPr>
-        <w:t xml:space="preserve">cout</w:t>
+        <w:t>std::</w:t>
+      </w:r>
+      <w:r>
+        <w:rPr>
+          <w:rStyle w:val="NormalTok"/>
+        </w:rPr>
+        <w:t>cout</w:t>
       </w:r>
       <w:r>
         <w:rPr>
@@ -1659,19 +1665,19 @@
         <w:rPr>
           <w:rStyle w:val="StringTok"/>
         </w:rPr>
-        <w:t xml:space="preserve">"IterativeCalculator("</w:t>
-      </w:r>
-      <w:r>
-        <w:rPr>
-          <w:rStyle w:val="NormalTok"/>
-        </w:rPr>
-        <w:t xml:space="preserve"> </w:t>
-      </w:r>
-      <w:r>
-        <w:rPr>
-          <w:rStyle w:val="OperatorTok"/>
-        </w:rPr>
-        <w:t xml:space="preserve">&lt;&lt;</w:t>
+        <w:t>"IterativeCalculator("</w:t>
+      </w:r>
+      <w:r>
+        <w:rPr>
+          <w:rStyle w:val="NormalTok"/>
+        </w:rPr>
+        <w:t xml:space="preserve"> </w:t>
+      </w:r>
+      <w:r>
+        <w:rPr>
+          <w:rStyle w:val="OperatorTok"/>
+        </w:rPr>
+        <w:t>&lt;&lt;</w:t>
       </w:r>
       <w:r>
         <w:rPr>
@@ -1683,7 +1689,7 @@
         <w:rPr>
           <w:rStyle w:val="OperatorTok"/>
         </w:rPr>
-        <w:t xml:space="preserve">&lt;&lt;</w:t>
+        <w:t>&lt;&lt;</w:t>
       </w:r>
       <w:r>
         <w:rPr>
@@ -1695,19 +1701,19 @@
         <w:rPr>
           <w:rStyle w:val="StringTok"/>
         </w:rPr>
-        <w:t xml:space="preserve">", "</w:t>
-      </w:r>
-      <w:r>
-        <w:rPr>
-          <w:rStyle w:val="NormalTok"/>
-        </w:rPr>
-        <w:t xml:space="preserve"> </w:t>
-      </w:r>
-      <w:r>
-        <w:rPr>
-          <w:rStyle w:val="OperatorTok"/>
-        </w:rPr>
-        <w:t xml:space="preserve">&lt;&lt;</w:t>
+        <w:t>", "</w:t>
+      </w:r>
+      <w:r>
+        <w:rPr>
+          <w:rStyle w:val="NormalTok"/>
+        </w:rPr>
+        <w:t xml:space="preserve"> </w:t>
+      </w:r>
+      <w:r>
+        <w:rPr>
+          <w:rStyle w:val="OperatorTok"/>
+        </w:rPr>
+        <w:t>&lt;&lt;</w:t>
       </w:r>
       <w:r>
         <w:rPr>
@@ -1719,7 +1725,7 @@
         <w:rPr>
           <w:rStyle w:val="OperatorTok"/>
         </w:rPr>
-        <w:t xml:space="preserve">&lt;&lt;</w:t>
+        <w:t>&lt;&lt;</w:t>
       </w:r>
       <w:r>
         <w:rPr>
@@ -1731,19 +1737,19 @@
         <w:rPr>
           <w:rStyle w:val="StringTok"/>
         </w:rPr>
-        <w:t xml:space="preserve">") = "</w:t>
-      </w:r>
-      <w:r>
-        <w:rPr>
-          <w:rStyle w:val="NormalTok"/>
-        </w:rPr>
-        <w:t xml:space="preserve"> </w:t>
-      </w:r>
-      <w:r>
-        <w:rPr>
-          <w:rStyle w:val="OperatorTok"/>
-        </w:rPr>
-        <w:t xml:space="preserve">&lt;&lt;</w:t>
+        <w:t>") = "</w:t>
+      </w:r>
+      <w:r>
+        <w:rPr>
+          <w:rStyle w:val="NormalTok"/>
+        </w:rPr>
+        <w:t xml:space="preserve"> </w:t>
+      </w:r>
+      <w:r>
+        <w:rPr>
+          <w:rStyle w:val="OperatorTok"/>
+        </w:rPr>
+        <w:t>&lt;&lt;</w:t>
       </w:r>
       <w:r>
         <w:rPr>
@@ -1755,19 +1761,19 @@
         <w:rPr>
           <w:rStyle w:val="OperatorTok"/>
         </w:rPr>
-        <w:t xml:space="preserve">(</w:t>
-      </w:r>
-      <w:r>
-        <w:rPr>
-          <w:rStyle w:val="NormalTok"/>
-        </w:rPr>
-        <w:t xml:space="preserve">x</w:t>
-      </w:r>
-      <w:r>
-        <w:rPr>
-          <w:rStyle w:val="OperatorTok"/>
-        </w:rPr>
-        <w:t xml:space="preserve">,</w:t>
+        <w:t>(</w:t>
+      </w:r>
+      <w:r>
+        <w:rPr>
+          <w:rStyle w:val="NormalTok"/>
+        </w:rPr>
+        <w:t>x</w:t>
+      </w:r>
+      <w:r>
+        <w:rPr>
+          <w:rStyle w:val="OperatorTok"/>
+        </w:rPr>
+        <w:t>,</w:t>
       </w:r>
       <w:r>
         <w:rPr>
@@ -1779,19 +1785,19 @@
         <w:rPr>
           <w:rStyle w:val="OperatorTok"/>
         </w:rPr>
-        <w:t xml:space="preserve">)</w:t>
-      </w:r>
-      <w:r>
-        <w:rPr>
-          <w:rStyle w:val="NormalTok"/>
-        </w:rPr>
-        <w:t xml:space="preserve"> </w:t>
-      </w:r>
-      <w:r>
-        <w:rPr>
-          <w:rStyle w:val="OperatorTok"/>
-        </w:rPr>
-        <w:t xml:space="preserve">&lt;&lt;</w:t>
+        <w:t>)</w:t>
+      </w:r>
+      <w:r>
+        <w:rPr>
+          <w:rStyle w:val="NormalTok"/>
+        </w:rPr>
+        <w:t xml:space="preserve"> </w:t>
+      </w:r>
+      <w:r>
+        <w:rPr>
+          <w:rStyle w:val="OperatorTok"/>
+        </w:rPr>
+        <w:t>&lt;&lt;</w:t>
       </w:r>
       <w:r>
         <w:rPr>
@@ -1803,19 +1809,19 @@
         <w:rPr>
           <w:rStyle w:val="BuiltInTok"/>
         </w:rPr>
-        <w:t xml:space="preserve">std::</w:t>
-      </w:r>
-      <w:r>
-        <w:rPr>
-          <w:rStyle w:val="NormalTok"/>
-        </w:rPr>
-        <w:t xml:space="preserve">endl</w:t>
-      </w:r>
-      <w:r>
-        <w:rPr>
-          <w:rStyle w:val="OperatorTok"/>
-        </w:rPr>
-        <w:t xml:space="preserve">;</w:t>
+        <w:t>std::</w:t>
+      </w:r>
+      <w:r>
+        <w:rPr>
+          <w:rStyle w:val="NormalTok"/>
+        </w:rPr>
+        <w:t>endl</w:t>
+      </w:r>
+      <w:r>
+        <w:rPr>
+          <w:rStyle w:val="OperatorTok"/>
+        </w:rPr>
+        <w:t>;</w:t>
       </w:r>
       <w:r>
         <w:br/>
@@ -1830,13 +1836,13 @@
         <w:rPr>
           <w:rStyle w:val="BuiltInTok"/>
         </w:rPr>
-        <w:t xml:space="preserve">std::</w:t>
-      </w:r>
-      <w:r>
-        <w:rPr>
-          <w:rStyle w:val="NormalTok"/>
-        </w:rPr>
-        <w:t xml:space="preserve">cout</w:t>
+        <w:t>std::</w:t>
+      </w:r>
+      <w:r>
+        <w:rPr>
+          <w:rStyle w:val="NormalTok"/>
+        </w:rPr>
+        <w:t>cout</w:t>
       </w:r>
       <w:r>
         <w:rPr>
@@ -1854,19 +1860,19 @@
         <w:rPr>
           <w:rStyle w:val="StringTok"/>
         </w:rPr>
-        <w:t xml:space="preserve">"===================================================================="</w:t>
-      </w:r>
-      <w:r>
-        <w:rPr>
-          <w:rStyle w:val="NormalTok"/>
-        </w:rPr>
-        <w:t xml:space="preserve"> </w:t>
-      </w:r>
-      <w:r>
-        <w:rPr>
-          <w:rStyle w:val="OperatorTok"/>
-        </w:rPr>
-        <w:t xml:space="preserve">&lt;&lt;</w:t>
+        <w:t>"===================================================================="</w:t>
+      </w:r>
+      <w:r>
+        <w:rPr>
+          <w:rStyle w:val="NormalTok"/>
+        </w:rPr>
+        <w:t xml:space="preserve"> </w:t>
+      </w:r>
+      <w:r>
+        <w:rPr>
+          <w:rStyle w:val="OperatorTok"/>
+        </w:rPr>
+        <w:t>&lt;&lt;</w:t>
       </w:r>
       <w:r>
         <w:rPr>
@@ -1878,40 +1884,40 @@
         <w:rPr>
           <w:rStyle w:val="BuiltInTok"/>
         </w:rPr>
-        <w:t xml:space="preserve">std::</w:t>
-      </w:r>
-      <w:r>
-        <w:rPr>
-          <w:rStyle w:val="NormalTok"/>
-        </w:rPr>
-        <w:t xml:space="preserve">endl</w:t>
-      </w:r>
-      <w:r>
-        <w:rPr>
-          <w:rStyle w:val="OperatorTok"/>
-        </w:rPr>
-        <w:t xml:space="preserve">;</w:t>
-      </w:r>
-      <w:r>
-        <w:br/>
-      </w:r>
-      <w:r>
-        <w:rPr>
-          <w:rStyle w:val="OperatorTok"/>
-        </w:rPr>
-        <w:t xml:space="preserve">}</w:t>
-      </w:r>
-      <w:r>
-        <w:br/>
-      </w:r>
-      <w:r>
-        <w:br/>
-      </w:r>
-      <w:r>
-        <w:rPr>
-          <w:rStyle w:val="DataTypeTok"/>
-        </w:rPr>
-        <w:t xml:space="preserve">int</w:t>
+        <w:t>std::</w:t>
+      </w:r>
+      <w:r>
+        <w:rPr>
+          <w:rStyle w:val="NormalTok"/>
+        </w:rPr>
+        <w:t>endl</w:t>
+      </w:r>
+      <w:r>
+        <w:rPr>
+          <w:rStyle w:val="OperatorTok"/>
+        </w:rPr>
+        <w:t>;</w:t>
+      </w:r>
+      <w:r>
+        <w:br/>
+      </w:r>
+      <w:r>
+        <w:rPr>
+          <w:rStyle w:val="OperatorTok"/>
+        </w:rPr>
+        <w:t>}</w:t>
+      </w:r>
+      <w:r>
+        <w:br/>
+      </w:r>
+      <w:r>
+        <w:br/>
+      </w:r>
+      <w:r>
+        <w:rPr>
+          <w:rStyle w:val="DataTypeTok"/>
+        </w:rPr>
+        <w:t>int</w:t>
       </w:r>
       <w:r>
         <w:rPr>
@@ -1923,16 +1929,16 @@
         <w:rPr>
           <w:rStyle w:val="OperatorTok"/>
         </w:rPr>
-        <w:t xml:space="preserve">()</w:t>
-      </w:r>
-      <w:r>
-        <w:br/>
-      </w:r>
-      <w:r>
-        <w:rPr>
-          <w:rStyle w:val="OperatorTok"/>
-        </w:rPr>
-        <w:t xml:space="preserve">{</w:t>
+        <w:t>()</w:t>
+      </w:r>
+      <w:r>
+        <w:br/>
+      </w:r>
+      <w:r>
+        <w:rPr>
+          <w:rStyle w:val="OperatorTok"/>
+        </w:rPr>
+        <w:t>{</w:t>
       </w:r>
       <w:r>
         <w:br/>
@@ -1947,7 +1953,7 @@
         <w:rPr>
           <w:rStyle w:val="OperatorTok"/>
         </w:rPr>
-        <w:t xml:space="preserve">();</w:t>
+        <w:t>();</w:t>
       </w:r>
       <w:r>
         <w:br/>
@@ -1962,7 +1968,7 @@
         <w:rPr>
           <w:rStyle w:val="ControlFlowTok"/>
         </w:rPr>
-        <w:t xml:space="preserve">return</w:t>
+        <w:t>return</w:t>
       </w:r>
       <w:r>
         <w:rPr>
@@ -1974,32 +1980,32 @@
         <w:rPr>
           <w:rStyle w:val="DecValTok"/>
         </w:rPr>
-        <w:t xml:space="preserve">0</w:t>
-      </w:r>
-      <w:r>
-        <w:rPr>
-          <w:rStyle w:val="OperatorTok"/>
-        </w:rPr>
-        <w:t xml:space="preserve">;</w:t>
-      </w:r>
-      <w:r>
-        <w:br/>
-      </w:r>
-      <w:r>
-        <w:rPr>
-          <w:rStyle w:val="OperatorTok"/>
-        </w:rPr>
-        <w:t xml:space="preserve">}</w:t>
+        <w:t>0</w:t>
+      </w:r>
+      <w:r>
+        <w:rPr>
+          <w:rStyle w:val="OperatorTok"/>
+        </w:rPr>
+        <w:t>;</w:t>
+      </w:r>
+      <w:r>
+        <w:br/>
+      </w:r>
+      <w:r>
+        <w:rPr>
+          <w:rStyle w:val="OperatorTok"/>
+        </w:rPr>
+        <w:t>}</w:t>
       </w:r>
     </w:p>
-    <w:bookmarkEnd w:id="20"/>
-    <w:bookmarkStart w:id="21" w:name="phân-tích-độ-phức-tạp"/>
     <w:p>
       <w:pPr>
         <w:pStyle w:val="Heading2"/>
       </w:pPr>
-      <w:r>
-        <w:t xml:space="preserve">Phân tích độ phức tạp</w:t>
+      <w:bookmarkStart w:id="2" w:name="phân-tích-độ-phức-tạp"/>
+      <w:bookmarkEnd w:id="1"/>
+      <w:r>
+        <w:t>Phân tích độ phức tạp</w:t>
       </w:r>
     </w:p>
     <w:p>
@@ -2010,31 +2016,31 @@
         <w:rPr>
           <w:rStyle w:val="DataTypeTok"/>
         </w:rPr>
-        <w:t xml:space="preserve">long</w:t>
-      </w:r>
-      <w:r>
-        <w:rPr>
-          <w:rStyle w:val="NormalTok"/>
-        </w:rPr>
-        <w:t xml:space="preserve"> </w:t>
-      </w:r>
-      <w:r>
-        <w:rPr>
-          <w:rStyle w:val="DataTypeTok"/>
-        </w:rPr>
-        <w:t xml:space="preserve">long</w:t>
-      </w:r>
-      <w:r>
-        <w:rPr>
-          <w:rStyle w:val="NormalTok"/>
-        </w:rPr>
-        <w:t xml:space="preserve"> </w:t>
-      </w:r>
-      <w:r>
-        <w:rPr>
-          <w:rStyle w:val="DataTypeTok"/>
-        </w:rPr>
-        <w:t xml:space="preserve">int</w:t>
+        <w:t>long</w:t>
+      </w:r>
+      <w:r>
+        <w:rPr>
+          <w:rStyle w:val="NormalTok"/>
+        </w:rPr>
+        <w:t xml:space="preserve"> </w:t>
+      </w:r>
+      <w:r>
+        <w:rPr>
+          <w:rStyle w:val="DataTypeTok"/>
+        </w:rPr>
+        <w:t>long</w:t>
+      </w:r>
+      <w:r>
+        <w:rPr>
+          <w:rStyle w:val="NormalTok"/>
+        </w:rPr>
+        <w:t xml:space="preserve"> </w:t>
+      </w:r>
+      <w:r>
+        <w:rPr>
+          <w:rStyle w:val="DataTypeTok"/>
+        </w:rPr>
+        <w:t>int</w:t>
       </w:r>
       <w:r>
         <w:rPr>
@@ -2046,7 +2052,7 @@
         <w:rPr>
           <w:rStyle w:val="OperatorTok"/>
         </w:rPr>
-        <w:t xml:space="preserve">(</w:t>
+        <w:t>(</w:t>
       </w:r>
       <w:r>
         <w:rPr>
@@ -2058,31 +2064,31 @@
         <w:rPr>
           <w:rStyle w:val="DataTypeTok"/>
         </w:rPr>
-        <w:t xml:space="preserve">long</w:t>
-      </w:r>
-      <w:r>
-        <w:rPr>
-          <w:rStyle w:val="NormalTok"/>
-        </w:rPr>
-        <w:t xml:space="preserve"> </w:t>
-      </w:r>
-      <w:r>
-        <w:rPr>
-          <w:rStyle w:val="DataTypeTok"/>
-        </w:rPr>
-        <w:t xml:space="preserve">long</w:t>
-      </w:r>
-      <w:r>
-        <w:rPr>
-          <w:rStyle w:val="NormalTok"/>
-        </w:rPr>
-        <w:t xml:space="preserve"> </w:t>
-      </w:r>
-      <w:r>
-        <w:rPr>
-          <w:rStyle w:val="DataTypeTok"/>
-        </w:rPr>
-        <w:t xml:space="preserve">int</w:t>
+        <w:t>long</w:t>
+      </w:r>
+      <w:r>
+        <w:rPr>
+          <w:rStyle w:val="NormalTok"/>
+        </w:rPr>
+        <w:t xml:space="preserve"> </w:t>
+      </w:r>
+      <w:r>
+        <w:rPr>
+          <w:rStyle w:val="DataTypeTok"/>
+        </w:rPr>
+        <w:t>long</w:t>
+      </w:r>
+      <w:r>
+        <w:rPr>
+          <w:rStyle w:val="NormalTok"/>
+        </w:rPr>
+        <w:t xml:space="preserve"> </w:t>
+      </w:r>
+      <w:r>
+        <w:rPr>
+          <w:rStyle w:val="DataTypeTok"/>
+        </w:rPr>
+        <w:t>int</w:t>
       </w:r>
       <w:r>
         <w:rPr>
@@ -2094,7 +2100,7 @@
         <w:rPr>
           <w:rStyle w:val="OperatorTok"/>
         </w:rPr>
-        <w:t xml:space="preserve">,</w:t>
+        <w:t>,</w:t>
       </w:r>
       <w:r>
         <w:rPr>
@@ -2106,31 +2112,31 @@
         <w:rPr>
           <w:rStyle w:val="DataTypeTok"/>
         </w:rPr>
-        <w:t xml:space="preserve">long</w:t>
-      </w:r>
-      <w:r>
-        <w:rPr>
-          <w:rStyle w:val="NormalTok"/>
-        </w:rPr>
-        <w:t xml:space="preserve"> </w:t>
-      </w:r>
-      <w:r>
-        <w:rPr>
-          <w:rStyle w:val="DataTypeTok"/>
-        </w:rPr>
-        <w:t xml:space="preserve">long</w:t>
-      </w:r>
-      <w:r>
-        <w:rPr>
-          <w:rStyle w:val="NormalTok"/>
-        </w:rPr>
-        <w:t xml:space="preserve"> </w:t>
-      </w:r>
-      <w:r>
-        <w:rPr>
-          <w:rStyle w:val="DataTypeTok"/>
-        </w:rPr>
-        <w:t xml:space="preserve">int</w:t>
+        <w:t>long</w:t>
+      </w:r>
+      <w:r>
+        <w:rPr>
+          <w:rStyle w:val="NormalTok"/>
+        </w:rPr>
+        <w:t xml:space="preserve"> </w:t>
+      </w:r>
+      <w:r>
+        <w:rPr>
+          <w:rStyle w:val="DataTypeTok"/>
+        </w:rPr>
+        <w:t>long</w:t>
+      </w:r>
+      <w:r>
+        <w:rPr>
+          <w:rStyle w:val="NormalTok"/>
+        </w:rPr>
+        <w:t xml:space="preserve"> </w:t>
+      </w:r>
+      <w:r>
+        <w:rPr>
+          <w:rStyle w:val="DataTypeTok"/>
+        </w:rPr>
+        <w:t>int</w:t>
       </w:r>
       <w:r>
         <w:rPr>
@@ -2142,16 +2148,16 @@
         <w:rPr>
           <w:rStyle w:val="OperatorTok"/>
         </w:rPr>
-        <w:t xml:space="preserve">)</w:t>
-      </w:r>
-      <w:r>
-        <w:br/>
-      </w:r>
-      <w:r>
-        <w:rPr>
-          <w:rStyle w:val="OperatorTok"/>
-        </w:rPr>
-        <w:t xml:space="preserve">{</w:t>
+        <w:t>)</w:t>
+      </w:r>
+      <w:r>
+        <w:br/>
+      </w:r>
+      <w:r>
+        <w:rPr>
+          <w:rStyle w:val="OperatorTok"/>
+        </w:rPr>
+        <w:t>{</w:t>
       </w:r>
       <w:r>
         <w:br/>
@@ -2166,19 +2172,19 @@
         <w:rPr>
           <w:rStyle w:val="ControlFlowTok"/>
         </w:rPr>
-        <w:t xml:space="preserve">if</w:t>
-      </w:r>
-      <w:r>
-        <w:rPr>
-          <w:rStyle w:val="NormalTok"/>
-        </w:rPr>
-        <w:t xml:space="preserve"> </w:t>
-      </w:r>
-      <w:r>
-        <w:rPr>
-          <w:rStyle w:val="OperatorTok"/>
-        </w:rPr>
-        <w:t xml:space="preserve">(</w:t>
+        <w:t>if</w:t>
+      </w:r>
+      <w:r>
+        <w:rPr>
+          <w:rStyle w:val="NormalTok"/>
+        </w:rPr>
+        <w:t xml:space="preserve"> </w:t>
+      </w:r>
+      <w:r>
+        <w:rPr>
+          <w:rStyle w:val="OperatorTok"/>
+        </w:rPr>
+        <w:t>(</w:t>
       </w:r>
       <w:r>
         <w:rPr>
@@ -2190,7 +2196,7 @@
         <w:rPr>
           <w:rStyle w:val="OperatorTok"/>
         </w:rPr>
-        <w:t xml:space="preserve">==</w:t>
+        <w:t>==</w:t>
       </w:r>
       <w:r>
         <w:rPr>
@@ -2202,13 +2208,13 @@
         <w:rPr>
           <w:rStyle w:val="DecValTok"/>
         </w:rPr>
-        <w:t xml:space="preserve">0</w:t>
-      </w:r>
-      <w:r>
-        <w:rPr>
-          <w:rStyle w:val="OperatorTok"/>
-        </w:rPr>
-        <w:t xml:space="preserve">)</w:t>
+        <w:t>0</w:t>
+      </w:r>
+      <w:r>
+        <w:rPr>
+          <w:rStyle w:val="OperatorTok"/>
+        </w:rPr>
+        <w:t>)</w:t>
       </w:r>
       <w:r>
         <w:br/>
@@ -2223,7 +2229,7 @@
         <w:rPr>
           <w:rStyle w:val="ControlFlowTok"/>
         </w:rPr>
-        <w:t xml:space="preserve">return</w:t>
+        <w:t>return</w:t>
       </w:r>
       <w:r>
         <w:rPr>
@@ -2235,13 +2241,13 @@
         <w:rPr>
           <w:rStyle w:val="DecValTok"/>
         </w:rPr>
-        <w:t xml:space="preserve">1</w:t>
-      </w:r>
-      <w:r>
-        <w:rPr>
-          <w:rStyle w:val="OperatorTok"/>
-        </w:rPr>
-        <w:t xml:space="preserve">;</w:t>
+        <w:t>1</w:t>
+      </w:r>
+      <w:r>
+        <w:rPr>
+          <w:rStyle w:val="OperatorTok"/>
+        </w:rPr>
+        <w:t>;</w:t>
       </w:r>
       <w:r>
         <w:rPr>
@@ -2253,7 +2259,7 @@
         <w:rPr>
           <w:rStyle w:val="CommentTok"/>
         </w:rPr>
-        <w:t xml:space="preserve">// Độ phức tạp: O(1)</w:t>
+        <w:t>// Độ phức tạp: O(1)</w:t>
       </w:r>
       <w:r>
         <w:br/>
@@ -2277,19 +2283,19 @@
         <w:rPr>
           <w:rStyle w:val="ControlFlowTok"/>
         </w:rPr>
-        <w:t xml:space="preserve">if</w:t>
-      </w:r>
-      <w:r>
-        <w:rPr>
-          <w:rStyle w:val="NormalTok"/>
-        </w:rPr>
-        <w:t xml:space="preserve"> </w:t>
-      </w:r>
-      <w:r>
-        <w:rPr>
-          <w:rStyle w:val="OperatorTok"/>
-        </w:rPr>
-        <w:t xml:space="preserve">(</w:t>
+        <w:t>if</w:t>
+      </w:r>
+      <w:r>
+        <w:rPr>
+          <w:rStyle w:val="NormalTok"/>
+        </w:rPr>
+        <w:t xml:space="preserve"> </w:t>
+      </w:r>
+      <w:r>
+        <w:rPr>
+          <w:rStyle w:val="OperatorTok"/>
+        </w:rPr>
+        <w:t>(</w:t>
       </w:r>
       <w:r>
         <w:rPr>
@@ -2301,7 +2307,7 @@
         <w:rPr>
           <w:rStyle w:val="OperatorTok"/>
         </w:rPr>
-        <w:t xml:space="preserve">==</w:t>
+        <w:t>==</w:t>
       </w:r>
       <w:r>
         <w:rPr>
@@ -2313,13 +2319,13 @@
         <w:rPr>
           <w:rStyle w:val="DecValTok"/>
         </w:rPr>
-        <w:t xml:space="preserve">1</w:t>
-      </w:r>
-      <w:r>
-        <w:rPr>
-          <w:rStyle w:val="OperatorTok"/>
-        </w:rPr>
-        <w:t xml:space="preserve">)</w:t>
+        <w:t>1</w:t>
+      </w:r>
+      <w:r>
+        <w:rPr>
+          <w:rStyle w:val="OperatorTok"/>
+        </w:rPr>
+        <w:t>)</w:t>
       </w:r>
       <w:r>
         <w:br/>
@@ -2334,7 +2340,7 @@
         <w:rPr>
           <w:rStyle w:val="ControlFlowTok"/>
         </w:rPr>
-        <w:t xml:space="preserve">return</w:t>
+        <w:t>return</w:t>
       </w:r>
       <w:r>
         <w:rPr>
@@ -2346,7 +2352,7 @@
         <w:rPr>
           <w:rStyle w:val="OperatorTok"/>
         </w:rPr>
-        <w:t xml:space="preserve">;</w:t>
+        <w:t>;</w:t>
       </w:r>
       <w:r>
         <w:rPr>
@@ -2358,7 +2364,7 @@
         <w:rPr>
           <w:rStyle w:val="CommentTok"/>
         </w:rPr>
-        <w:t xml:space="preserve">// Độ phức tạp: O(1)</w:t>
+        <w:t>// Độ phức tạp: O(1)</w:t>
       </w:r>
       <w:r>
         <w:br/>
@@ -2376,31 +2382,31 @@
         <w:rPr>
           <w:rStyle w:val="DataTypeTok"/>
         </w:rPr>
-        <w:t xml:space="preserve">long</w:t>
-      </w:r>
-      <w:r>
-        <w:rPr>
-          <w:rStyle w:val="NormalTok"/>
-        </w:rPr>
-        <w:t xml:space="preserve"> </w:t>
-      </w:r>
-      <w:r>
-        <w:rPr>
-          <w:rStyle w:val="DataTypeTok"/>
-        </w:rPr>
-        <w:t xml:space="preserve">long</w:t>
-      </w:r>
-      <w:r>
-        <w:rPr>
-          <w:rStyle w:val="NormalTok"/>
-        </w:rPr>
-        <w:t xml:space="preserve"> </w:t>
-      </w:r>
-      <w:r>
-        <w:rPr>
-          <w:rStyle w:val="DataTypeTok"/>
-        </w:rPr>
-        <w:t xml:space="preserve">int</w:t>
+        <w:t>long</w:t>
+      </w:r>
+      <w:r>
+        <w:rPr>
+          <w:rStyle w:val="NormalTok"/>
+        </w:rPr>
+        <w:t xml:space="preserve"> </w:t>
+      </w:r>
+      <w:r>
+        <w:rPr>
+          <w:rStyle w:val="DataTypeTok"/>
+        </w:rPr>
+        <w:t>long</w:t>
+      </w:r>
+      <w:r>
+        <w:rPr>
+          <w:rStyle w:val="NormalTok"/>
+        </w:rPr>
+        <w:t xml:space="preserve"> </w:t>
+      </w:r>
+      <w:r>
+        <w:rPr>
+          <w:rStyle w:val="DataTypeTok"/>
+        </w:rPr>
+        <w:t>int</w:t>
       </w:r>
       <w:r>
         <w:rPr>
@@ -2412,7 +2418,7 @@
         <w:rPr>
           <w:rStyle w:val="OperatorTok"/>
         </w:rPr>
-        <w:t xml:space="preserve">=</w:t>
+        <w:t>=</w:t>
       </w:r>
       <w:r>
         <w:rPr>
@@ -2424,13 +2430,13 @@
         <w:rPr>
           <w:rStyle w:val="DecValTok"/>
         </w:rPr>
-        <w:t xml:space="preserve">1</w:t>
-      </w:r>
-      <w:r>
-        <w:rPr>
-          <w:rStyle w:val="OperatorTok"/>
-        </w:rPr>
-        <w:t xml:space="preserve">;</w:t>
+        <w:t>1</w:t>
+      </w:r>
+      <w:r>
+        <w:rPr>
+          <w:rStyle w:val="OperatorTok"/>
+        </w:rPr>
+        <w:t>;</w:t>
       </w:r>
       <w:r>
         <w:rPr>
@@ -2442,7 +2448,7 @@
         <w:rPr>
           <w:rStyle w:val="CommentTok"/>
         </w:rPr>
-        <w:t xml:space="preserve">// Độ phức tạp: O(1)</w:t>
+        <w:t>// Độ phức tạp: O(1)</w:t>
       </w:r>
       <w:r>
         <w:br/>
@@ -2457,31 +2463,31 @@
         <w:rPr>
           <w:rStyle w:val="DataTypeTok"/>
         </w:rPr>
-        <w:t xml:space="preserve">long</w:t>
-      </w:r>
-      <w:r>
-        <w:rPr>
-          <w:rStyle w:val="NormalTok"/>
-        </w:rPr>
-        <w:t xml:space="preserve"> </w:t>
-      </w:r>
-      <w:r>
-        <w:rPr>
-          <w:rStyle w:val="DataTypeTok"/>
-        </w:rPr>
-        <w:t xml:space="preserve">long</w:t>
-      </w:r>
-      <w:r>
-        <w:rPr>
-          <w:rStyle w:val="NormalTok"/>
-        </w:rPr>
-        <w:t xml:space="preserve"> </w:t>
-      </w:r>
-      <w:r>
-        <w:rPr>
-          <w:rStyle w:val="DataTypeTok"/>
-        </w:rPr>
-        <w:t xml:space="preserve">int</w:t>
+        <w:t>long</w:t>
+      </w:r>
+      <w:r>
+        <w:rPr>
+          <w:rStyle w:val="NormalTok"/>
+        </w:rPr>
+        <w:t xml:space="preserve"> </w:t>
+      </w:r>
+      <w:r>
+        <w:rPr>
+          <w:rStyle w:val="DataTypeTok"/>
+        </w:rPr>
+        <w:t>long</w:t>
+      </w:r>
+      <w:r>
+        <w:rPr>
+          <w:rStyle w:val="NormalTok"/>
+        </w:rPr>
+        <w:t xml:space="preserve"> </w:t>
+      </w:r>
+      <w:r>
+        <w:rPr>
+          <w:rStyle w:val="DataTypeTok"/>
+        </w:rPr>
+        <w:t>int</w:t>
       </w:r>
       <w:r>
         <w:rPr>
@@ -2493,7 +2499,7 @@
         <w:rPr>
           <w:rStyle w:val="OperatorTok"/>
         </w:rPr>
-        <w:t xml:space="preserve">=</w:t>
+        <w:t>=</w:t>
       </w:r>
       <w:r>
         <w:rPr>
@@ -2505,7 +2511,7 @@
         <w:rPr>
           <w:rStyle w:val="OperatorTok"/>
         </w:rPr>
-        <w:t xml:space="preserve">;</w:t>
+        <w:t>;</w:t>
       </w:r>
       <w:r>
         <w:rPr>
@@ -2517,7 +2523,7 @@
         <w:rPr>
           <w:rStyle w:val="CommentTok"/>
         </w:rPr>
-        <w:t xml:space="preserve">// Độ phức tạp: O(1)</w:t>
+        <w:t>// Độ phức tạp: O(1)</w:t>
       </w:r>
       <w:r>
         <w:br/>
@@ -2532,31 +2538,31 @@
         <w:rPr>
           <w:rStyle w:val="DataTypeTok"/>
         </w:rPr>
-        <w:t xml:space="preserve">long</w:t>
-      </w:r>
-      <w:r>
-        <w:rPr>
-          <w:rStyle w:val="NormalTok"/>
-        </w:rPr>
-        <w:t xml:space="preserve"> </w:t>
-      </w:r>
-      <w:r>
-        <w:rPr>
-          <w:rStyle w:val="DataTypeTok"/>
-        </w:rPr>
-        <w:t xml:space="preserve">long</w:t>
-      </w:r>
-      <w:r>
-        <w:rPr>
-          <w:rStyle w:val="NormalTok"/>
-        </w:rPr>
-        <w:t xml:space="preserve"> </w:t>
-      </w:r>
-      <w:r>
-        <w:rPr>
-          <w:rStyle w:val="DataTypeTok"/>
-        </w:rPr>
-        <w:t xml:space="preserve">int</w:t>
+        <w:t>long</w:t>
+      </w:r>
+      <w:r>
+        <w:rPr>
+          <w:rStyle w:val="NormalTok"/>
+        </w:rPr>
+        <w:t xml:space="preserve"> </w:t>
+      </w:r>
+      <w:r>
+        <w:rPr>
+          <w:rStyle w:val="DataTypeTok"/>
+        </w:rPr>
+        <w:t>long</w:t>
+      </w:r>
+      <w:r>
+        <w:rPr>
+          <w:rStyle w:val="NormalTok"/>
+        </w:rPr>
+        <w:t xml:space="preserve"> </w:t>
+      </w:r>
+      <w:r>
+        <w:rPr>
+          <w:rStyle w:val="DataTypeTok"/>
+        </w:rPr>
+        <w:t>int</w:t>
       </w:r>
       <w:r>
         <w:rPr>
@@ -2568,7 +2574,7 @@
         <w:rPr>
           <w:rStyle w:val="OperatorTok"/>
         </w:rPr>
-        <w:t xml:space="preserve">;</w:t>
+        <w:t>;</w:t>
       </w:r>
       <w:r>
         <w:rPr>
@@ -2580,7 +2586,7 @@
         <w:rPr>
           <w:rStyle w:val="CommentTok"/>
         </w:rPr>
-        <w:t xml:space="preserve">// Độ phức tạp: O(1)</w:t>
+        <w:t>// Độ phức tạp: O(1)</w:t>
       </w:r>
       <w:r>
         <w:br/>
@@ -2607,49 +2613,49 @@
         <w:rPr>
           <w:rStyle w:val="ControlFlowTok"/>
         </w:rPr>
-        <w:t xml:space="preserve">for</w:t>
-      </w:r>
-      <w:r>
-        <w:rPr>
-          <w:rStyle w:val="NormalTok"/>
-        </w:rPr>
-        <w:t xml:space="preserve"> </w:t>
-      </w:r>
-      <w:r>
-        <w:rPr>
-          <w:rStyle w:val="OperatorTok"/>
-        </w:rPr>
-        <w:t xml:space="preserve">(</w:t>
-      </w:r>
-      <w:r>
-        <w:rPr>
-          <w:rStyle w:val="DataTypeTok"/>
-        </w:rPr>
-        <w:t xml:space="preserve">long</w:t>
-      </w:r>
-      <w:r>
-        <w:rPr>
-          <w:rStyle w:val="NormalTok"/>
-        </w:rPr>
-        <w:t xml:space="preserve"> </w:t>
-      </w:r>
-      <w:r>
-        <w:rPr>
-          <w:rStyle w:val="DataTypeTok"/>
-        </w:rPr>
-        <w:t xml:space="preserve">long</w:t>
-      </w:r>
-      <w:r>
-        <w:rPr>
-          <w:rStyle w:val="NormalTok"/>
-        </w:rPr>
-        <w:t xml:space="preserve"> </w:t>
-      </w:r>
-      <w:r>
-        <w:rPr>
-          <w:rStyle w:val="DataTypeTok"/>
-        </w:rPr>
-        <w:t xml:space="preserve">int</w:t>
+        <w:t>for</w:t>
+      </w:r>
+      <w:r>
+        <w:rPr>
+          <w:rStyle w:val="NormalTok"/>
+        </w:rPr>
+        <w:t xml:space="preserve"> </w:t>
+      </w:r>
+      <w:r>
+        <w:rPr>
+          <w:rStyle w:val="OperatorTok"/>
+        </w:rPr>
+        <w:t>(</w:t>
+      </w:r>
+      <w:r>
+        <w:rPr>
+          <w:rStyle w:val="DataTypeTok"/>
+        </w:rPr>
+        <w:t>long</w:t>
+      </w:r>
+      <w:r>
+        <w:rPr>
+          <w:rStyle w:val="NormalTok"/>
+        </w:rPr>
+        <w:t xml:space="preserve"> </w:t>
+      </w:r>
+      <w:r>
+        <w:rPr>
+          <w:rStyle w:val="DataTypeTok"/>
+        </w:rPr>
+        <w:t>long</w:t>
+      </w:r>
+      <w:r>
+        <w:rPr>
+          <w:rStyle w:val="NormalTok"/>
+        </w:rPr>
+        <w:t xml:space="preserve"> </w:t>
+      </w:r>
+      <w:r>
+        <w:rPr>
+          <w:rStyle w:val="DataTypeTok"/>
+        </w:rPr>
+        <w:t>int</w:t>
       </w:r>
       <w:r>
         <w:rPr>
@@ -2661,7 +2667,7 @@
         <w:rPr>
           <w:rStyle w:val="OperatorTok"/>
         </w:rPr>
-        <w:t xml:space="preserve">=</w:t>
+        <w:t>=</w:t>
       </w:r>
       <w:r>
         <w:rPr>
@@ -2673,13 +2679,13 @@
         <w:rPr>
           <w:rStyle w:val="DecValTok"/>
         </w:rPr>
-        <w:t xml:space="preserve">2</w:t>
-      </w:r>
-      <w:r>
-        <w:rPr>
-          <w:rStyle w:val="OperatorTok"/>
-        </w:rPr>
-        <w:t xml:space="preserve">;</w:t>
+        <w:t>2</w:t>
+      </w:r>
+      <w:r>
+        <w:rPr>
+          <w:rStyle w:val="OperatorTok"/>
+        </w:rPr>
+        <w:t>;</w:t>
       </w:r>
       <w:r>
         <w:rPr>
@@ -2691,7 +2697,7 @@
         <w:rPr>
           <w:rStyle w:val="OperatorTok"/>
         </w:rPr>
-        <w:t xml:space="preserve">&lt;=</w:t>
+        <w:t>&lt;=</w:t>
       </w:r>
       <w:r>
         <w:rPr>
@@ -2703,7 +2709,7 @@
         <w:rPr>
           <w:rStyle w:val="OperatorTok"/>
         </w:rPr>
-        <w:t xml:space="preserve">;</w:t>
+        <w:t>;</w:t>
       </w:r>
       <w:r>
         <w:rPr>
@@ -2715,7 +2721,7 @@
         <w:rPr>
           <w:rStyle w:val="OperatorTok"/>
         </w:rPr>
-        <w:t xml:space="preserve">++)</w:t>
+        <w:t>++)</w:t>
       </w:r>
       <w:r>
         <w:rPr>
@@ -2727,7 +2733,7 @@
         <w:rPr>
           <w:rStyle w:val="CommentTok"/>
         </w:rPr>
-        <w:t xml:space="preserve">// Khởi tạo: O(1)</w:t>
+        <w:t>// Khởi tạo: O(1)</w:t>
       </w:r>
       <w:r>
         <w:br/>
@@ -2742,7 +2748,7 @@
         <w:rPr>
           <w:rStyle w:val="OperatorTok"/>
         </w:rPr>
-        <w:t xml:space="preserve">{</w:t>
+        <w:t>{</w:t>
       </w:r>
       <w:r>
         <w:br/>
@@ -2757,7 +2763,7 @@
         <w:rPr>
           <w:rStyle w:val="OperatorTok"/>
         </w:rPr>
-        <w:t xml:space="preserve">=</w:t>
+        <w:t>=</w:t>
       </w:r>
       <w:r>
         <w:rPr>
@@ -2769,7 +2775,7 @@
         <w:rPr>
           <w:rStyle w:val="OperatorTok"/>
         </w:rPr>
-        <w:t xml:space="preserve">-</w:t>
+        <w:t>-</w:t>
       </w:r>
       <w:r>
         <w:rPr>
@@ -2781,7 +2787,7 @@
         <w:rPr>
           <w:rStyle w:val="OperatorTok"/>
         </w:rPr>
-        <w:t xml:space="preserve">;</w:t>
+        <w:t>;</w:t>
       </w:r>
       <w:r>
         <w:rPr>
@@ -2793,7 +2799,7 @@
         <w:rPr>
           <w:rStyle w:val="CommentTok"/>
         </w:rPr>
-        <w:t xml:space="preserve">// Độ phức tạp: O(1)</w:t>
+        <w:t>// Độ phức tạp: O(1)</w:t>
       </w:r>
       <w:r>
         <w:br/>
@@ -2808,7 +2814,7 @@
         <w:rPr>
           <w:rStyle w:val="OperatorTok"/>
         </w:rPr>
-        <w:t xml:space="preserve">=</w:t>
+        <w:t>=</w:t>
       </w:r>
       <w:r>
         <w:rPr>
@@ -2820,7 +2826,7 @@
         <w:rPr>
           <w:rStyle w:val="OperatorTok"/>
         </w:rPr>
-        <w:t xml:space="preserve">;</w:t>
+        <w:t>;</w:t>
       </w:r>
       <w:r>
         <w:rPr>
@@ -2832,7 +2838,7 @@
         <w:rPr>
           <w:rStyle w:val="CommentTok"/>
         </w:rPr>
-        <w:t xml:space="preserve">// Độ phức tạp: O(1)</w:t>
+        <w:t>// Độ phức tạp: O(1)</w:t>
       </w:r>
       <w:r>
         <w:br/>
@@ -2847,7 +2853,7 @@
         <w:rPr>
           <w:rStyle w:val="OperatorTok"/>
         </w:rPr>
-        <w:t xml:space="preserve">=</w:t>
+        <w:t>=</w:t>
       </w:r>
       <w:r>
         <w:rPr>
@@ -2859,7 +2865,7 @@
         <w:rPr>
           <w:rStyle w:val="OperatorTok"/>
         </w:rPr>
-        <w:t xml:space="preserve">;</w:t>
+        <w:t>;</w:t>
       </w:r>
       <w:r>
         <w:rPr>
@@ -2871,7 +2877,7 @@
         <w:rPr>
           <w:rStyle w:val="CommentTok"/>
         </w:rPr>
-        <w:t xml:space="preserve">// Độ phức tạp: O(1)</w:t>
+        <w:t>// Độ phức tạp: O(1)</w:t>
       </w:r>
       <w:r>
         <w:br/>
@@ -2889,13 +2895,13 @@
         <w:rPr>
           <w:rStyle w:val="BuiltInTok"/>
         </w:rPr>
-        <w:t xml:space="preserve">std::</w:t>
-      </w:r>
-      <w:r>
-        <w:rPr>
-          <w:rStyle w:val="NormalTok"/>
-        </w:rPr>
-        <w:t xml:space="preserve">cout</w:t>
+        <w:t>std::</w:t>
+      </w:r>
+      <w:r>
+        <w:rPr>
+          <w:rStyle w:val="NormalTok"/>
+        </w:rPr>
+        <w:t>cout</w:t>
       </w:r>
       <w:r>
         <w:rPr>
@@ -2913,19 +2919,19 @@
         <w:rPr>
           <w:rStyle w:val="StringTok"/>
         </w:rPr>
-        <w:t xml:space="preserve">"IterativeCalculator("</w:t>
-      </w:r>
-      <w:r>
-        <w:rPr>
-          <w:rStyle w:val="NormalTok"/>
-        </w:rPr>
-        <w:t xml:space="preserve"> </w:t>
-      </w:r>
-      <w:r>
-        <w:rPr>
-          <w:rStyle w:val="OperatorTok"/>
-        </w:rPr>
-        <w:t xml:space="preserve">&lt;&lt;</w:t>
+        <w:t>"IterativeCalculator("</w:t>
+      </w:r>
+      <w:r>
+        <w:rPr>
+          <w:rStyle w:val="NormalTok"/>
+        </w:rPr>
+        <w:t xml:space="preserve"> </w:t>
+      </w:r>
+      <w:r>
+        <w:rPr>
+          <w:rStyle w:val="OperatorTok"/>
+        </w:rPr>
+        <w:t>&lt;&lt;</w:t>
       </w:r>
       <w:r>
         <w:rPr>
@@ -2937,7 +2943,7 @@
         <w:rPr>
           <w:rStyle w:val="OperatorTok"/>
         </w:rPr>
-        <w:t xml:space="preserve">&lt;&lt;</w:t>
+        <w:t>&lt;&lt;</w:t>
       </w:r>
       <w:r>
         <w:rPr>
@@ -2949,19 +2955,19 @@
         <w:rPr>
           <w:rStyle w:val="StringTok"/>
         </w:rPr>
-        <w:t xml:space="preserve">", "</w:t>
-      </w:r>
-      <w:r>
-        <w:rPr>
-          <w:rStyle w:val="NormalTok"/>
-        </w:rPr>
-        <w:t xml:space="preserve"> </w:t>
-      </w:r>
-      <w:r>
-        <w:rPr>
-          <w:rStyle w:val="OperatorTok"/>
-        </w:rPr>
-        <w:t xml:space="preserve">&lt;&lt;</w:t>
+        <w:t>", "</w:t>
+      </w:r>
+      <w:r>
+        <w:rPr>
+          <w:rStyle w:val="NormalTok"/>
+        </w:rPr>
+        <w:t xml:space="preserve"> </w:t>
+      </w:r>
+      <w:r>
+        <w:rPr>
+          <w:rStyle w:val="OperatorTok"/>
+        </w:rPr>
+        <w:t>&lt;&lt;</w:t>
       </w:r>
       <w:r>
         <w:rPr>
@@ -2973,7 +2979,7 @@
         <w:rPr>
           <w:rStyle w:val="OperatorTok"/>
         </w:rPr>
-        <w:t xml:space="preserve">&lt;&lt;</w:t>
+        <w:t>&lt;&lt;</w:t>
       </w:r>
       <w:r>
         <w:rPr>
@@ -2985,19 +2991,19 @@
         <w:rPr>
           <w:rStyle w:val="StringTok"/>
         </w:rPr>
-        <w:t xml:space="preserve">")"</w:t>
-      </w:r>
-      <w:r>
-        <w:rPr>
-          <w:rStyle w:val="NormalTok"/>
-        </w:rPr>
-        <w:t xml:space="preserve"> </w:t>
-      </w:r>
-      <w:r>
-        <w:rPr>
-          <w:rStyle w:val="OperatorTok"/>
-        </w:rPr>
-        <w:t xml:space="preserve">&lt;&lt;</w:t>
+        <w:t>")"</w:t>
+      </w:r>
+      <w:r>
+        <w:rPr>
+          <w:rStyle w:val="NormalTok"/>
+        </w:rPr>
+        <w:t xml:space="preserve"> </w:t>
+      </w:r>
+      <w:r>
+        <w:rPr>
+          <w:rStyle w:val="OperatorTok"/>
+        </w:rPr>
+        <w:t>&lt;&lt;</w:t>
       </w:r>
       <w:r>
         <w:rPr>
@@ -3009,19 +3015,19 @@
         <w:rPr>
           <w:rStyle w:val="BuiltInTok"/>
         </w:rPr>
-        <w:t xml:space="preserve">std::</w:t>
-      </w:r>
-      <w:r>
-        <w:rPr>
-          <w:rStyle w:val="NormalTok"/>
-        </w:rPr>
-        <w:t xml:space="preserve">endl</w:t>
-      </w:r>
-      <w:r>
-        <w:rPr>
-          <w:rStyle w:val="OperatorTok"/>
-        </w:rPr>
-        <w:t xml:space="preserve">;</w:t>
+        <w:t>std::</w:t>
+      </w:r>
+      <w:r>
+        <w:rPr>
+          <w:rStyle w:val="NormalTok"/>
+        </w:rPr>
+        <w:t>endl</w:t>
+      </w:r>
+      <w:r>
+        <w:rPr>
+          <w:rStyle w:val="OperatorTok"/>
+        </w:rPr>
+        <w:t>;</w:t>
       </w:r>
       <w:r>
         <w:rPr>
@@ -3033,7 +3039,7 @@
         <w:rPr>
           <w:rStyle w:val="CommentTok"/>
         </w:rPr>
-        <w:t xml:space="preserve">// Độ phức tạp: O(1)</w:t>
+        <w:t>// Độ phức tạp: O(1)</w:t>
       </w:r>
       <w:r>
         <w:br/>
@@ -3048,7 +3054,7 @@
         <w:rPr>
           <w:rStyle w:val="OperatorTok"/>
         </w:rPr>
-        <w:t xml:space="preserve">}</w:t>
+        <w:t>}</w:t>
       </w:r>
       <w:r>
         <w:rPr>
@@ -3060,7 +3066,7 @@
         <w:rPr>
           <w:rStyle w:val="CommentTok"/>
         </w:rPr>
-        <w:t xml:space="preserve">// Vòng lặp có n - 1 lần lặp, mỗi lần lặp có độ phức tạp O(1), nên độ phức tạp của vòng lặp là O(n)</w:t>
+        <w:t>// Vòng lặp có n - 1 lần lặp, mỗi lần lặp có độ phức tạp O(1), nên độ phức tạp của vòng lặp là O(n)</w:t>
       </w:r>
       <w:r>
         <w:br/>
@@ -3078,7 +3084,7 @@
         <w:rPr>
           <w:rStyle w:val="ControlFlowTok"/>
         </w:rPr>
-        <w:t xml:space="preserve">return</w:t>
+        <w:t>return</w:t>
       </w:r>
       <w:r>
         <w:rPr>
@@ -3090,7 +3096,7 @@
         <w:rPr>
           <w:rStyle w:val="OperatorTok"/>
         </w:rPr>
-        <w:t xml:space="preserve">;</w:t>
+        <w:t>;</w:t>
       </w:r>
       <w:r>
         <w:rPr>
@@ -3102,16 +3108,16 @@
         <w:rPr>
           <w:rStyle w:val="CommentTok"/>
         </w:rPr>
-        <w:t xml:space="preserve">// Độ phức tạp: O(1)</w:t>
-      </w:r>
-      <w:r>
-        <w:br/>
-      </w:r>
-      <w:r>
-        <w:rPr>
-          <w:rStyle w:val="OperatorTok"/>
-        </w:rPr>
-        <w:t xml:space="preserve">}</w:t>
+        <w:t>// Độ phức tạp: O(1)</w:t>
+      </w:r>
+      <w:r>
+        <w:br/>
+      </w:r>
+      <w:r>
+        <w:rPr>
+          <w:rStyle w:val="OperatorTok"/>
+        </w:rPr>
+        <w:t>}</w:t>
       </w:r>
       <w:r>
         <w:rPr>
@@ -3123,7 +3129,7 @@
         <w:rPr>
           <w:rStyle w:val="CommentTok"/>
         </w:rPr>
-        <w:t xml:space="preserve">// Độ phức tạp: O(1) + O(1) + O(1) + O(1) + O(1) + O(1) + O(1) + O(n) + O(1) = O(max(1, 1, 1, 1, 1, 1, 1, n, 1)) = O(n)</w:t>
+        <w:t>// Độ phức tạp: O(1) + O(1) + O(1) + O(1) + O(1) + O(1) + O(1) + O(n) + O(1) = O(max(1, 1, 1, 1, 1, 1, 1, n, 1)) = O(n)</w:t>
       </w:r>
     </w:p>
     <w:p>
@@ -3132,59 +3138,75 @@
       </w:pPr>
       <w:r>
         <w:rPr>
+          <w:b/>
+          <w:bCs/>
+          <w:i/>
           <w:iCs/>
-          <w:i/>
-          <w:bCs/>
-          <w:b/>
-        </w:rPr>
-        <w:t xml:space="preserve">Kết luận:</w:t>
-      </w:r>
-      <w:r>
-        <w:t xml:space="preserve"> </w:t>
-      </w:r>
-      <w:r>
-        <w:t xml:space="preserve">Độ phức tạp của hàm</w:t>
-      </w:r>
-      <w:r>
-        <w:t xml:space="preserve"> </w:t>
+        </w:rPr>
+        <w:t>Kết luận:</w:t>
+      </w:r>
+      <w:r>
+        <w:t xml:space="preserve"> Độ phức tạp của hàm </w:t>
       </w:r>
       <w:r>
         <w:rPr>
           <w:rStyle w:val="VerbatimChar"/>
         </w:rPr>
-        <w:t xml:space="preserve">IterativeCalculator(long long int x, long long int n)</w:t>
-      </w:r>
-      <w:r>
-        <w:t xml:space="preserve"> </w:t>
-      </w:r>
-      <w:r>
-        <w:t xml:space="preserve">là O(n).</w:t>
-      </w:r>
+        <w:t>IterativeCalculator(long long int x, long long int n)</w:t>
+      </w:r>
+      <w:r>
+        <w:t xml:space="preserve"> là O(n).</w:t>
+      </w:r>
+      <w:bookmarkEnd w:id="0"/>
+      <w:bookmarkEnd w:id="2"/>
     </w:p>
-    <w:bookmarkEnd w:id="21"/>
-    <w:bookmarkEnd w:id="22"/>
-    <w:sectPr/>
+    <w:sectPr>
+      <w:pgSz w:w="12240" w:h="15840"/>
+      <w:pgMar w:top="1440" w:right="1440" w:bottom="1440" w:left="1440" w:header="720" w:footer="720" w:gutter="0"/>
+      <w:cols w:space="720"/>
+    </w:sectPr>
   </w:body>
 </w:document>
 </file>
 
-<file path=word/comments.xml><?xml version="1.0" encoding="utf-8"?>
-<w:comments xmlns:w="http://schemas.openxmlformats.org/wordprocessingml/2006/main" xmlns:m="http://schemas.openxmlformats.org/officeDocument/2006/math" xmlns:r="http://schemas.openxmlformats.org/officeDocument/2006/relationships" xmlns:o="urn:schemas-microsoft-com:office:office" xmlns:v="urn:schemas-microsoft-com:vml" xmlns:w10="urn:schemas-microsoft-com:office:word" xmlns:a="http://schemas.openxmlformats.org/drawingml/2006/main" xmlns:pic="http://schemas.openxmlformats.org/drawingml/2006/picture" xmlns:wp="http://schemas.openxmlformats.org/drawingml/2006/wordprocessingDrawing"/>
+<file path=word/endnotes.xml><?xml version="1.0" encoding="utf-8"?>
+<w:endnotes xmlns:wpc="http://schemas.microsoft.com/office/word/2010/wordprocessingCanvas" xmlns:cx="http://schemas.microsoft.com/office/drawing/2014/chartex" xmlns:cx1="http://schemas.microsoft.com/office/drawing/2015/9/8/chartex" xmlns:cx2="http://schemas.microsoft.com/office/drawing/2015/10/21/chartex" xmlns:cx3="http://schemas.microsoft.com/office/drawing/2016/5/9/chartex" xmlns:cx4="http://schemas.microsoft.com/office/drawing/2016/5/10/chartex" xmlns:cx5="http://schemas.microsoft.com/office/drawing/2016/5/11/chartex" xmlns:cx6="http://schemas.microsoft.com/office/drawing/2016/5/12/chartex" xmlns:cx7="http://schemas.microsoft.com/office/drawing/2016/5/13/chartex" xmlns:cx8="http://schemas.microsoft.com/office/drawing/2016/5/14/chartex" xmlns:mc="http://schemas.openxmlformats.org/markup-compatibility/2006" xmlns:aink="http://schemas.microsoft.com/office/drawing/2016/ink" xmlns:am3d="http://schemas.microsoft.com/office/drawing/2017/model3d" xmlns:o="urn:schemas-microsoft-com:office:office" xmlns:oel="http://schemas.microsoft.com/office/2019/extlst" xmlns:r="http://schemas.openxmlformats.org/officeDocument/2006/relationships" xmlns:m="http://schemas.openxmlformats.org/officeDocument/2006/math" xmlns:v="urn:schemas-microsoft-com:vml" xmlns:wp14="http://schemas.microsoft.com/office/word/2010/wordprocessingDrawing" xmlns:wp="http://schemas.openxmlformats.org/drawingml/2006/wordprocessingDrawing" xmlns:w10="urn:schemas-microsoft-com:office:word" xmlns:w="http://schemas.openxmlformats.org/wordprocessingml/2006/main" xmlns:w14="http://schemas.microsoft.com/office/word/2010/wordml" xmlns:w15="http://schemas.microsoft.com/office/word/2012/wordml" xmlns:w16cex="http://schemas.microsoft.com/office/word/2018/wordml/cex" xmlns:w16cid="http://schemas.microsoft.com/office/word/2016/wordml/cid" xmlns:w16="http://schemas.microsoft.com/office/word/2018/wordml" xmlns:w16sdtdh="http://schemas.microsoft.com/office/word/2020/wordml/sdtdatahash" xmlns:w16se="http://schemas.microsoft.com/office/word/2015/wordml/symex" xmlns:wpg="http://schemas.microsoft.com/office/word/2010/wordprocessingGroup" xmlns:wpi="http://schemas.microsoft.com/office/word/2010/wordprocessingInk" xmlns:wne="http://schemas.microsoft.com/office/word/2006/wordml" xmlns:wps="http://schemas.microsoft.com/office/word/2010/wordprocessingShape" mc:Ignorable="w14 w15 w16se w16cid w16 w16cex w16sdtdh wp14">
+  <w:endnote w:type="separator" w:id="-1">
+    <w:p>
+      <w:pPr>
+        <w:spacing w:after="0"/>
+      </w:pPr>
+      <w:r>
+        <w:separator/>
+      </w:r>
+    </w:p>
+  </w:endnote>
+  <w:endnote w:type="continuationSeparator" w:id="0">
+    <w:p>
+      <w:pPr>
+        <w:spacing w:after="0"/>
+      </w:pPr>
+      <w:r>
+        <w:continuationSeparator/>
+      </w:r>
+    </w:p>
+  </w:endnote>
+</w:endnotes>
 </file>
 
 <file path=word/footnotes.xml><?xml version="1.0" encoding="utf-8"?>
-<w:footnotes xmlns:w="http://schemas.openxmlformats.org/wordprocessingml/2006/main" xmlns:m="http://schemas.openxmlformats.org/officeDocument/2006/math" xmlns:r="http://schemas.openxmlformats.org/officeDocument/2006/relationships" xmlns:o="urn:schemas-microsoft-com:office:office" xmlns:v="urn:schemas-microsoft-com:vml" xmlns:w10="urn:schemas-microsoft-com:office:word" xmlns:a="http://schemas.openxmlformats.org/drawingml/2006/main" xmlns:pic="http://schemas.openxmlformats.org/drawingml/2006/picture" xmlns:wp="http://schemas.openxmlformats.org/drawingml/2006/wordprocessingDrawing">
+<w:footnotes xmlns:wpc="http://schemas.microsoft.com/office/word/2010/wordprocessingCanvas" xmlns:cx="http://schemas.microsoft.com/office/drawing/2014/chartex" xmlns:cx1="http://schemas.microsoft.com/office/drawing/2015/9/8/chartex" xmlns:cx2="http://schemas.microsoft.com/office/drawing/2015/10/21/chartex" xmlns:cx3="http://schemas.microsoft.com/office/drawing/2016/5/9/chartex" xmlns:cx4="http://schemas.microsoft.com/office/drawing/2016/5/10/chartex" xmlns:cx5="http://schemas.microsoft.com/office/drawing/2016/5/11/chartex" xmlns:cx6="http://schemas.microsoft.com/office/drawing/2016/5/12/chartex" xmlns:cx7="http://schemas.microsoft.com/office/drawing/2016/5/13/chartex" xmlns:cx8="http://schemas.microsoft.com/office/drawing/2016/5/14/chartex" xmlns:mc="http://schemas.openxmlformats.org/markup-compatibility/2006" xmlns:aink="http://schemas.microsoft.com/office/drawing/2016/ink" xmlns:am3d="http://schemas.microsoft.com/office/drawing/2017/model3d" xmlns:o="urn:schemas-microsoft-com:office:office" xmlns:oel="http://schemas.microsoft.com/office/2019/extlst" xmlns:r="http://schemas.openxmlformats.org/officeDocument/2006/relationships" xmlns:m="http://schemas.openxmlformats.org/officeDocument/2006/math" xmlns:v="urn:schemas-microsoft-com:vml" xmlns:wp14="http://schemas.microsoft.com/office/word/2010/wordprocessingDrawing" xmlns:wp="http://schemas.openxmlformats.org/drawingml/2006/wordprocessingDrawing" xmlns:w10="urn:schemas-microsoft-com:office:word" xmlns:w="http://schemas.openxmlformats.org/wordprocessingml/2006/main" xmlns:w14="http://schemas.microsoft.com/office/word/2010/wordml" xmlns:w15="http://schemas.microsoft.com/office/word/2012/wordml" xmlns:w16cex="http://schemas.microsoft.com/office/word/2018/wordml/cex" xmlns:w16cid="http://schemas.microsoft.com/office/word/2016/wordml/cid" xmlns:w16="http://schemas.microsoft.com/office/word/2018/wordml" xmlns:w16sdtdh="http://schemas.microsoft.com/office/word/2020/wordml/sdtdatahash" xmlns:w16se="http://schemas.microsoft.com/office/word/2015/wordml/symex" xmlns:wpg="http://schemas.microsoft.com/office/word/2010/wordprocessingGroup" xmlns:wpi="http://schemas.microsoft.com/office/word/2010/wordprocessingInk" xmlns:wne="http://schemas.microsoft.com/office/word/2006/wordml" xmlns:wps="http://schemas.microsoft.com/office/word/2010/wordprocessingShape" mc:Ignorable="w14 w15 w16se w16cid w16 w16cex w16sdtdh wp14">
+  <w:footnote w:type="separator" w:id="-1">
+    <w:p>
+      <w:r>
+        <w:separator/>
+      </w:r>
+    </w:p>
+  </w:footnote>
   <w:footnote w:type="continuationSeparator" w:id="0">
     <w:p>
       <w:r>
         <w:continuationSeparator/>
-      </w:r>
-    </w:p>
-  </w:footnote>
-  <w:footnote w:type="separator" w:id="-1">
-    <w:p>
-      <w:r>
-        <w:separator/>
       </w:r>
     </w:p>
   </w:footnote>
@@ -3192,10 +3214,11 @@
 </file>
 
 <file path=word/numbering.xml><?xml version="1.0" encoding="utf-8"?>
-<w:numbering xmlns:w="http://schemas.openxmlformats.org/wordprocessingml/2006/main">
-  <w:abstractNum w:abstractNumId="990">
-    <w:nsid w:val="A990"/>
+<w:numbering xmlns:wpc="http://schemas.microsoft.com/office/word/2010/wordprocessingCanvas" xmlns:cx="http://schemas.microsoft.com/office/drawing/2014/chartex" xmlns:cx1="http://schemas.microsoft.com/office/drawing/2015/9/8/chartex" xmlns:cx2="http://schemas.microsoft.com/office/drawing/2015/10/21/chartex" xmlns:cx3="http://schemas.microsoft.com/office/drawing/2016/5/9/chartex" xmlns:cx4="http://schemas.microsoft.com/office/drawing/2016/5/10/chartex" xmlns:cx5="http://schemas.microsoft.com/office/drawing/2016/5/11/chartex" xmlns:cx6="http://schemas.microsoft.com/office/drawing/2016/5/12/chartex" xmlns:cx7="http://schemas.microsoft.com/office/drawing/2016/5/13/chartex" xmlns:cx8="http://schemas.microsoft.com/office/drawing/2016/5/14/chartex" xmlns:mc="http://schemas.openxmlformats.org/markup-compatibility/2006" xmlns:aink="http://schemas.microsoft.com/office/drawing/2016/ink" xmlns:am3d="http://schemas.microsoft.com/office/drawing/2017/model3d" xmlns:o="urn:schemas-microsoft-com:office:office" xmlns:oel="http://schemas.microsoft.com/office/2019/extlst" xmlns:r="http://schemas.openxmlformats.org/officeDocument/2006/relationships" xmlns:m="http://schemas.openxmlformats.org/officeDocument/2006/math" xmlns:v="urn:schemas-microsoft-com:vml" xmlns:wp14="http://schemas.microsoft.com/office/word/2010/wordprocessingDrawing" xmlns:wp="http://schemas.openxmlformats.org/drawingml/2006/wordprocessingDrawing" xmlns:w10="urn:schemas-microsoft-com:office:word" xmlns:w="http://schemas.openxmlformats.org/wordprocessingml/2006/main" xmlns:w14="http://schemas.microsoft.com/office/word/2010/wordml" xmlns:w15="http://schemas.microsoft.com/office/word/2012/wordml" xmlns:w16cex="http://schemas.microsoft.com/office/word/2018/wordml/cex" xmlns:w16cid="http://schemas.microsoft.com/office/word/2016/wordml/cid" xmlns:w16="http://schemas.microsoft.com/office/word/2018/wordml" xmlns:w16sdtdh="http://schemas.microsoft.com/office/word/2020/wordml/sdtdatahash" xmlns:w16se="http://schemas.microsoft.com/office/word/2015/wordml/symex" xmlns:wpg="http://schemas.microsoft.com/office/word/2010/wordprocessingGroup" xmlns:wpi="http://schemas.microsoft.com/office/word/2010/wordprocessingInk" xmlns:wne="http://schemas.microsoft.com/office/word/2006/wordml" xmlns:wps="http://schemas.microsoft.com/office/word/2010/wordprocessingShape" mc:Ignorable="w14 w15 w16se w16cid w16 w16cex w16sdtdh wp14">
+  <w:abstractNum w:abstractNumId="0" w15:restartNumberingAfterBreak="0">
+    <w:nsid w:val="0000A990"/>
     <w:multiLevelType w:val="multilevel"/>
+    <w:tmpl w:val="E834CA90"/>
     <w:lvl w:ilvl="0">
       <w:numFmt w:val="bullet"/>
       <w:lvlText w:val=" "/>
@@ -3269,21 +3292,21 @@
       </w:pPr>
     </w:lvl>
   </w:abstractNum>
-  <w:num w:numId="1000">
-    <w:abstractNumId w:val="990"/>
+  <w:num w:numId="1" w16cid:durableId="1812557953">
+    <w:abstractNumId w:val="0"/>
   </w:num>
 </w:numbering>
 </file>
 
 <file path=word/styles.xml><?xml version="1.0" encoding="utf-8"?>
-<w:styles xmlns:r="http://schemas.openxmlformats.org/officeDocument/2006/relationships" xmlns:w="http://schemas.openxmlformats.org/wordprocessingml/2006/main">
+<w:styles xmlns:mc="http://schemas.openxmlformats.org/markup-compatibility/2006" xmlns:r="http://schemas.openxmlformats.org/officeDocument/2006/relationships" xmlns:w="http://schemas.openxmlformats.org/wordprocessingml/2006/main" xmlns:w14="http://schemas.microsoft.com/office/word/2010/wordml" xmlns:w15="http://schemas.microsoft.com/office/word/2012/wordml" xmlns:w16cex="http://schemas.microsoft.com/office/word/2018/wordml/cex" xmlns:w16cid="http://schemas.microsoft.com/office/word/2016/wordml/cid" xmlns:w16="http://schemas.microsoft.com/office/word/2018/wordml" xmlns:w16sdtdh="http://schemas.microsoft.com/office/word/2020/wordml/sdtdatahash" xmlns:w16se="http://schemas.microsoft.com/office/word/2015/wordml/symex" mc:Ignorable="w14 w15 w16se w16cid w16 w16cex w16sdtdh">
   <w:docDefaults>
     <w:rPrDefault>
       <w:rPr>
-        <w:rFonts w:asciiTheme="minorHAnsi" w:cstheme="minorBidi" w:eastAsiaTheme="minorHAnsi" w:hAnsiTheme="minorHAnsi"/>
+        <w:rFonts w:asciiTheme="minorHAnsi" w:eastAsiaTheme="minorHAnsi" w:hAnsiTheme="minorHAnsi" w:cstheme="minorBidi"/>
         <w:sz w:val="24"/>
         <w:szCs w:val="24"/>
-        <w:lang w:bidi="ar-SA" w:eastAsia="en-US" w:val="en-US"/>
+        <w:lang w:val="en-US" w:eastAsia="en-US" w:bidi="ar-SA"/>
       </w:rPr>
     </w:rPrDefault>
     <w:pPrDefault>
@@ -3292,35 +3315,478 @@
       </w:pPr>
     </w:pPrDefault>
   </w:docDefaults>
-  <w:latentStyles w:count="276" w:defLockedState="0" w:defQFormat="0" w:defSemiHidden="0" w:defUIPriority="0" w:defUnhideWhenUsed="0"/>
-  <w:style w:default="1" w:styleId="Normal" w:type="paragraph">
+  <w:latentStyles w:defLockedState="0" w:defUIPriority="0" w:defSemiHidden="0" w:defUnhideWhenUsed="0" w:defQFormat="0" w:count="376">
+    <w:lsdException w:name="Normal Table" w:semiHidden="1" w:unhideWhenUsed="1"/>
+    <w:lsdException w:name="Table Simple 1" w:semiHidden="1" w:unhideWhenUsed="1"/>
+    <w:lsdException w:name="Table Simple 2" w:semiHidden="1" w:unhideWhenUsed="1"/>
+    <w:lsdException w:name="Table Simple 3" w:semiHidden="1" w:unhideWhenUsed="1"/>
+    <w:lsdException w:name="Table Classic 1" w:semiHidden="1" w:unhideWhenUsed="1"/>
+    <w:lsdException w:name="Table Classic 2" w:semiHidden="1" w:unhideWhenUsed="1"/>
+    <w:lsdException w:name="Table Classic 3" w:semiHidden="1" w:unhideWhenUsed="1"/>
+    <w:lsdException w:name="Table Classic 4" w:semiHidden="1" w:unhideWhenUsed="1"/>
+    <w:lsdException w:name="Table Colorful 1" w:semiHidden="1" w:unhideWhenUsed="1"/>
+    <w:lsdException w:name="Table Colorful 2" w:semiHidden="1" w:unhideWhenUsed="1"/>
+    <w:lsdException w:name="Table Colorful 3" w:semiHidden="1" w:unhideWhenUsed="1"/>
+    <w:lsdException w:name="Table Columns 1" w:semiHidden="1" w:unhideWhenUsed="1"/>
+    <w:lsdException w:name="Table Columns 2" w:semiHidden="1" w:unhideWhenUsed="1"/>
+    <w:lsdException w:name="Table Columns 3" w:semiHidden="1" w:unhideWhenUsed="1"/>
+    <w:lsdException w:name="Table Columns 4" w:semiHidden="1" w:unhideWhenUsed="1"/>
+    <w:lsdException w:name="Table Columns 5" w:semiHidden="1" w:unhideWhenUsed="1"/>
+    <w:lsdException w:name="Table Grid 1" w:semiHidden="1" w:unhideWhenUsed="1"/>
+    <w:lsdException w:name="Table Grid 2" w:semiHidden="1" w:unhideWhenUsed="1"/>
+    <w:lsdException w:name="Table Grid 3" w:semiHidden="1" w:unhideWhenUsed="1"/>
+    <w:lsdException w:name="Table Grid 4" w:semiHidden="1" w:unhideWhenUsed="1"/>
+    <w:lsdException w:name="Table Grid 5" w:semiHidden="1" w:unhideWhenUsed="1"/>
+    <w:lsdException w:name="Table Grid 6" w:semiHidden="1" w:unhideWhenUsed="1"/>
+    <w:lsdException w:name="Table Grid 7" w:semiHidden="1" w:unhideWhenUsed="1"/>
+    <w:lsdException w:name="Table Grid 8" w:semiHidden="1" w:unhideWhenUsed="1"/>
+    <w:lsdException w:name="Table List 1" w:semiHidden="1" w:unhideWhenUsed="1"/>
+    <w:lsdException w:name="Table List 2" w:semiHidden="1" w:unhideWhenUsed="1"/>
+    <w:lsdException w:name="Table List 3" w:semiHidden="1" w:unhideWhenUsed="1"/>
+    <w:lsdException w:name="Table List 4" w:semiHidden="1" w:unhideWhenUsed="1"/>
+    <w:lsdException w:name="Table List 5" w:semiHidden="1" w:unhideWhenUsed="1"/>
+    <w:lsdException w:name="Table List 6" w:semiHidden="1" w:unhideWhenUsed="1"/>
+    <w:lsdException w:name="Table List 7" w:semiHidden="1" w:unhideWhenUsed="1"/>
+    <w:lsdException w:name="Table List 8" w:semiHidden="1" w:unhideWhenUsed="1"/>
+    <w:lsdException w:name="Table 3D effects 1" w:semiHidden="1" w:unhideWhenUsed="1"/>
+    <w:lsdException w:name="Table 3D effects 2" w:semiHidden="1" w:unhideWhenUsed="1"/>
+    <w:lsdException w:name="Table 3D effects 3" w:semiHidden="1" w:unhideWhenUsed="1"/>
+    <w:lsdException w:name="Table Contemporary" w:semiHidden="1" w:unhideWhenUsed="1"/>
+    <w:lsdException w:name="Table Elegant" w:semiHidden="1" w:unhideWhenUsed="1"/>
+    <w:lsdException w:name="Table Professional" w:semiHidden="1" w:unhideWhenUsed="1"/>
+    <w:lsdException w:name="Table Subtle 1" w:semiHidden="1" w:unhideWhenUsed="1"/>
+    <w:lsdException w:name="Table Subtle 2" w:semiHidden="1" w:unhideWhenUsed="1"/>
+    <w:lsdException w:name="Table Web 1" w:semiHidden="1" w:unhideWhenUsed="1"/>
+    <w:lsdException w:name="Table Web 2" w:semiHidden="1" w:unhideWhenUsed="1"/>
+    <w:lsdException w:name="Table Web 3" w:semiHidden="1" w:unhideWhenUsed="1"/>
+    <w:lsdException w:name="Table Theme" w:semiHidden="1" w:unhideWhenUsed="1"/>
+    <w:lsdException w:name="Light Shading"/>
+    <w:lsdException w:name="Light List"/>
+    <w:lsdException w:name="Light Grid"/>
+    <w:lsdException w:name="Medium Shading 1"/>
+    <w:lsdException w:name="Medium Shading 2"/>
+    <w:lsdException w:name="Medium List 1"/>
+    <w:lsdException w:name="Medium List 2"/>
+    <w:lsdException w:name="Medium Grid 1"/>
+    <w:lsdException w:name="Medium Grid 2"/>
+    <w:lsdException w:name="Medium Grid 3"/>
+    <w:lsdException w:name="Dark List"/>
+    <w:lsdException w:name="Colorful Shading"/>
+    <w:lsdException w:name="Colorful List"/>
+    <w:lsdException w:name="Colorful Grid"/>
+    <w:lsdException w:name="Light Shading Accent 1"/>
+    <w:lsdException w:name="Light List Accent 1"/>
+    <w:lsdException w:name="Light Grid Accent 1"/>
+    <w:lsdException w:name="Medium Shading 1 Accent 1"/>
+    <w:lsdException w:name="Medium Shading 2 Accent 1"/>
+    <w:lsdException w:name="Medium List 1 Accent 1"/>
+    <w:lsdException w:name="Medium List 2 Accent 1"/>
+    <w:lsdException w:name="Medium Grid 1 Accent 1"/>
+    <w:lsdException w:name="Medium Grid 2 Accent 1"/>
+    <w:lsdException w:name="Medium Grid 3 Accent 1"/>
+    <w:lsdException w:name="Dark List Accent 1"/>
+    <w:lsdException w:name="Colorful Shading Accent 1"/>
+    <w:lsdException w:name="Colorful List Accent 1"/>
+    <w:lsdException w:name="Colorful Grid Accent 1"/>
+    <w:lsdException w:name="Light Shading Accent 2"/>
+    <w:lsdException w:name="Light List Accent 2"/>
+    <w:lsdException w:name="Light Grid Accent 2"/>
+    <w:lsdException w:name="Medium Shading 1 Accent 2"/>
+    <w:lsdException w:name="Medium Shading 2 Accent 2"/>
+    <w:lsdException w:name="Medium List 1 Accent 2"/>
+    <w:lsdException w:name="Medium List 2 Accent 2"/>
+    <w:lsdException w:name="Medium Grid 1 Accent 2"/>
+    <w:lsdException w:name="Medium Grid 2 Accent 2"/>
+    <w:lsdException w:name="Medium Grid 3 Accent 2"/>
+    <w:lsdException w:name="Dark List Accent 2"/>
+    <w:lsdException w:name="Colorful Shading Accent 2"/>
+    <w:lsdException w:name="Colorful List Accent 2"/>
+    <w:lsdException w:name="Colorful Grid Accent 2"/>
+    <w:lsdException w:name="Light Shading Accent 3"/>
+    <w:lsdException w:name="Light List Accent 3"/>
+    <w:lsdException w:name="Light Grid Accent 3"/>
+    <w:lsdException w:name="Medium Shading 1 Accent 3"/>
+    <w:lsdException w:name="Medium Shading 2 Accent 3"/>
+    <w:lsdException w:name="Medium List 1 Accent 3"/>
+    <w:lsdException w:name="Medium List 2 Accent 3"/>
+    <w:lsdException w:name="Medium Grid 1 Accent 3"/>
+    <w:lsdException w:name="Medium Grid 2 Accent 3"/>
+    <w:lsdException w:name="Medium Grid 3 Accent 3"/>
+    <w:lsdException w:name="Dark List Accent 3"/>
+    <w:lsdException w:name="Colorful Shading Accent 3"/>
+    <w:lsdException w:name="Colorful List Accent 3"/>
+    <w:lsdException w:name="Colorful Grid Accent 3"/>
+    <w:lsdException w:name="Light Shading Accent 4"/>
+    <w:lsdException w:name="Light List Accent 4"/>
+    <w:lsdException w:name="Light Grid Accent 4"/>
+    <w:lsdException w:name="Medium Shading 1 Accent 4"/>
+    <w:lsdException w:name="Medium Shading 2 Accent 4"/>
+    <w:lsdException w:name="Medium List 1 Accent 4"/>
+    <w:lsdException w:name="Medium List 2 Accent 4"/>
+    <w:lsdException w:name="Medium Grid 1 Accent 4"/>
+    <w:lsdException w:name="Medium Grid 2 Accent 4"/>
+    <w:lsdException w:name="Medium Grid 3 Accent 4"/>
+    <w:lsdException w:name="Dark List Accent 4"/>
+    <w:lsdException w:name="Colorful Shading Accent 4"/>
+    <w:lsdException w:name="Colorful List Accent 4"/>
+    <w:lsdException w:name="Colorful Grid Accent 4"/>
+    <w:lsdException w:name="Light Shading Accent 5"/>
+    <w:lsdException w:name="Light List Accent 5"/>
+    <w:lsdException w:name="Light Grid Accent 5"/>
+    <w:lsdException w:name="Medium Shading 1 Accent 5"/>
+    <w:lsdException w:name="Medium Shading 2 Accent 5"/>
+    <w:lsdException w:name="Medium List 1 Accent 5"/>
+    <w:lsdException w:name="Medium List 2 Accent 5"/>
+    <w:lsdException w:name="Medium Grid 1 Accent 5"/>
+    <w:lsdException w:name="Medium Grid 2 Accent 5"/>
+    <w:lsdException w:name="Medium Grid 3 Accent 5"/>
+    <w:lsdException w:name="Dark List Accent 5"/>
+    <w:lsdException w:name="Colorful Shading Accent 5"/>
+    <w:lsdException w:name="Colorful List Accent 5"/>
+    <w:lsdException w:name="Colorful Grid Accent 5"/>
+    <w:lsdException w:name="Light Shading Accent 6"/>
+    <w:lsdException w:name="Light List Accent 6"/>
+    <w:lsdException w:name="Light Grid Accent 6"/>
+    <w:lsdException w:name="Medium Shading 1 Accent 6"/>
+    <w:lsdException w:name="Medium Shading 2 Accent 6"/>
+    <w:lsdException w:name="Medium List 1 Accent 6"/>
+    <w:lsdException w:name="Medium List 2 Accent 6"/>
+    <w:lsdException w:name="Medium Grid 1 Accent 6"/>
+    <w:lsdException w:name="Medium Grid 2 Accent 6"/>
+    <w:lsdException w:name="Medium Grid 3 Accent 6"/>
+    <w:lsdException w:name="Dark List Accent 6"/>
+    <w:lsdException w:name="Colorful Shading Accent 6"/>
+    <w:lsdException w:name="Colorful List Accent 6"/>
+    <w:lsdException w:name="Colorful Grid Accent 6"/>
+    <w:lsdException w:name="Grid Table 4" w:uiPriority="49"/>
+    <w:lsdException w:name="Grid Table 5 Dark" w:uiPriority="50"/>
+    <w:lsdException w:name="Grid Table 6 Colorful" w:uiPriority="51"/>
+    <w:lsdException w:name="Grid Table 7 Colorful" w:uiPriority="52"/>
+    <w:lsdException w:name="Grid Table 1 Light Accent 1" w:uiPriority="46"/>
+    <w:lsdException w:name="Grid Table 2 Accent 1" w:uiPriority="47"/>
+    <w:lsdException w:name="Grid Table 3 Accent 1" w:uiPriority="48"/>
+    <w:lsdException w:name="Grid Table 4 Accent 1" w:uiPriority="49"/>
+    <w:lsdException w:name="Grid Table 5 Dark Accent 1" w:uiPriority="50"/>
+    <w:lsdException w:name="Grid Table 6 Colorful Accent 1" w:uiPriority="51"/>
+    <w:lsdException w:name="Grid Table 7 Colorful Accent 1" w:uiPriority="52"/>
+    <w:lsdException w:name="Grid Table 1 Light Accent 2" w:uiPriority="46"/>
+    <w:lsdException w:name="Grid Table 2 Accent 2" w:uiPriority="47"/>
+    <w:lsdException w:name="Grid Table 3 Accent 2" w:uiPriority="48"/>
+    <w:lsdException w:name="Grid Table 4 Accent 2" w:uiPriority="49"/>
+    <w:lsdException w:name="Grid Table 5 Dark Accent 2" w:uiPriority="50"/>
+    <w:lsdException w:name="Grid Table 6 Colorful Accent 2" w:uiPriority="51"/>
+    <w:lsdException w:name="Grid Table 7 Colorful Accent 2" w:uiPriority="52"/>
+    <w:lsdException w:name="Grid Table 1 Light Accent 3" w:uiPriority="46"/>
+    <w:lsdException w:name="Grid Table 2 Accent 3" w:uiPriority="47"/>
+    <w:lsdException w:name="Grid Table 3 Accent 3" w:uiPriority="48"/>
+    <w:lsdException w:name="Grid Table 4 Accent 3" w:uiPriority="49"/>
+    <w:lsdException w:name="Grid Table 5 Dark Accent 3" w:uiPriority="50"/>
+    <w:lsdException w:name="Grid Table 6 Colorful Accent 3" w:uiPriority="51"/>
+    <w:lsdException w:name="Grid Table 7 Colorful Accent 3" w:uiPriority="52"/>
+    <w:lsdException w:name="Grid Table 1 Light Accent 4" w:uiPriority="46"/>
+    <w:lsdException w:name="Grid Table 2 Accent 4" w:uiPriority="47"/>
+    <w:lsdException w:name="Grid Table 3 Accent 4" w:uiPriority="48"/>
+    <w:lsdException w:name="Grid Table 4 Accent 4" w:uiPriority="49"/>
+    <w:lsdException w:name="Grid Table 5 Dark Accent 4" w:uiPriority="50"/>
+    <w:lsdException w:name="Grid Table 6 Colorful Accent 4" w:uiPriority="51"/>
+    <w:lsdException w:name="Grid Table 7 Colorful Accent 4" w:uiPriority="52"/>
+    <w:lsdException w:name="Grid Table 1 Light Accent 5" w:uiPriority="46"/>
+    <w:lsdException w:name="Grid Table 2 Accent 5" w:uiPriority="47"/>
+    <w:lsdException w:name="Grid Table 3 Accent 5" w:uiPriority="48"/>
+    <w:lsdException w:name="Grid Table 4 Accent 5" w:uiPriority="49"/>
+    <w:lsdException w:name="Grid Table 5 Dark Accent 5" w:uiPriority="50"/>
+    <w:lsdException w:name="Grid Table 6 Colorful Accent 5" w:uiPriority="51"/>
+    <w:lsdException w:name="Grid Table 7 Colorful Accent 5" w:uiPriority="52"/>
+    <w:lsdException w:name="Grid Table 1 Light Accent 6" w:uiPriority="46"/>
+    <w:lsdException w:name="Grid Table 2 Accent 6" w:uiPriority="47"/>
+    <w:lsdException w:name="Grid Table 3 Accent 6" w:uiPriority="48"/>
+    <w:lsdException w:name="Grid Table 4 Accent 6" w:uiPriority="49"/>
+    <w:lsdException w:name="Grid Table 5 Dark Accent 6" w:uiPriority="50"/>
+    <w:lsdException w:name="Grid Table 6 Colorful Accent 6" w:uiPriority="51"/>
+    <w:lsdException w:name="Grid Table 7 Colorful Accent 6" w:uiPriority="52"/>
+    <w:lsdException w:name="List Table 1 Light" w:uiPriority="46"/>
+    <w:lsdException w:name="List Table 2" w:uiPriority="47"/>
+    <w:lsdException w:name="List Table 3" w:uiPriority="48"/>
+    <w:lsdException w:name="List Table 4" w:uiPriority="49"/>
+    <w:lsdException w:name="List Table 5 Dark" w:uiPriority="50"/>
+    <w:lsdException w:name="List Table 6 Colorful" w:uiPriority="51"/>
+    <w:lsdException w:name="List Table 7 Colorful" w:uiPriority="52"/>
+    <w:lsdException w:name="List Table 1 Light Accent 1" w:uiPriority="46"/>
+    <w:lsdException w:name="List Table 2 Accent 1" w:uiPriority="47"/>
+    <w:lsdException w:name="List Table 3 Accent 1" w:uiPriority="48"/>
+    <w:lsdException w:name="List Table 4 Accent 1" w:uiPriority="49"/>
+    <w:lsdException w:name="List Table 5 Dark Accent 1" w:uiPriority="50"/>
+    <w:lsdException w:name="List Table 6 Colorful Accent 1" w:uiPriority="51"/>
+    <w:lsdException w:name="List Table 7 Colorful Accent 1" w:uiPriority="52"/>
+    <w:lsdException w:name="List Table 1 Light Accent 2" w:uiPriority="46"/>
+    <w:lsdException w:name="List Table 2 Accent 2" w:uiPriority="47"/>
+    <w:lsdException w:name="List Table 3 Accent 2" w:uiPriority="48"/>
+    <w:lsdException w:name="List Table 4 Accent 2" w:uiPriority="49"/>
+    <w:lsdException w:name="List Table 5 Dark Accent 2" w:uiPriority="50"/>
+    <w:lsdException w:name="List Table 6 Colorful Accent 2" w:uiPriority="51"/>
+    <w:lsdException w:name="List Table 7 Colorful Accent 2" w:uiPriority="52"/>
+    <w:lsdException w:name="List Table 1 Light Accent 3" w:uiPriority="46"/>
+    <w:lsdException w:name="List Table 2 Accent 3" w:uiPriority="47"/>
+    <w:lsdException w:name="List Table 3 Accent 3" w:uiPriority="48"/>
+    <w:lsdException w:name="List Table 4 Accent 3" w:uiPriority="49"/>
+    <w:lsdException w:name="List Table 5 Dark Accent 3" w:uiPriority="50"/>
+    <w:lsdException w:name="List Table 6 Colorful Accent 3" w:uiPriority="51"/>
+    <w:lsdException w:name="List Table 7 Colorful Accent 3" w:uiPriority="52"/>
+    <w:lsdException w:name="List Table 1 Light Accent 4" w:uiPriority="46"/>
+    <w:lsdException w:name="List Table 2 Accent 4" w:uiPriority="47"/>
+    <w:lsdException w:name="List Table 3 Accent 4" w:uiPriority="48"/>
+    <w:lsdException w:name="List Table 4 Accent 4" w:uiPriority="49"/>
+    <w:lsdException w:name="List Table 5 Dark Accent 4" w:uiPriority="50"/>
+    <w:lsdException w:name="List Table 6 Colorful Accent 4" w:uiPriority="51"/>
+    <w:lsdException w:name="List Table 7 Colorful Accent 4" w:uiPriority="52"/>
+    <w:lsdException w:name="List Table 1 Light Accent 5" w:uiPriority="46"/>
+    <w:lsdException w:name="List Table 2 Accent 5" w:uiPriority="47"/>
+    <w:lsdException w:name="List Table 3 Accent 5" w:uiPriority="48"/>
+    <w:lsdException w:name="List Table 4 Accent 5" w:uiPriority="49"/>
+    <w:lsdException w:name="List Table 5 Dark Accent 5" w:uiPriority="50"/>
+    <w:lsdException w:name="List Table 6 Colorful Accent 5" w:uiPriority="51"/>
+    <w:lsdException w:name="List Table 7 Colorful Accent 5" w:uiPriority="52"/>
+    <w:lsdException w:name="List Table 1 Light Accent 6" w:uiPriority="46"/>
+    <w:lsdException w:name="List Table 2 Accent 6" w:uiPriority="47"/>
+    <w:lsdException w:name="List Table 3 Accent 6" w:uiPriority="48"/>
+    <w:lsdException w:name="List Table 4 Accent 6" w:uiPriority="49"/>
+    <w:lsdException w:name="List Table 5 Dark Accent 6" w:uiPriority="50"/>
+    <w:lsdException w:name="List Table 6 Colorful Accent 6" w:uiPriority="51"/>
+    <w:lsdException w:name="List Table 7 Colorful Accent 6" w:uiPriority="52"/>
+    <w:lsdException w:name="Mention" w:semiHidden="1" w:uiPriority="99" w:unhideWhenUsed="1"/>
+    <w:lsdException w:name="Smart Hyperlink" w:semiHidden="1" w:uiPriority="99" w:unhideWhenUsed="1"/>
+    <w:lsdException w:name="Hashtag" w:semiHidden="1" w:uiPriority="99" w:unhideWhenUsed="1"/>
+    <w:lsdException w:name="Unresolved Mention" w:semiHidden="1" w:uiPriority="99" w:unhideWhenUsed="1"/>
+    <w:lsdException w:name="Smart Link" w:semiHidden="1" w:uiPriority="99" w:unhideWhenUsed="1"/>
+  </w:latentStyles>
+  <w:style w:type="paragraph" w:default="1" w:styleId="Normal">
     <w:name w:val="Normal"/>
     <w:qFormat/>
   </w:style>
-  <w:style w:styleId="BodyText" w:type="paragraph">
+  <w:style w:type="paragraph" w:styleId="Heading1">
+    <w:name w:val="heading 1"/>
+    <w:basedOn w:val="Normal"/>
+    <w:next w:val="BodyText"/>
+    <w:uiPriority w:val="9"/>
+    <w:qFormat/>
+    <w:pPr>
+      <w:keepNext/>
+      <w:keepLines/>
+      <w:spacing w:before="480" w:after="0"/>
+      <w:outlineLvl w:val="0"/>
+    </w:pPr>
+    <w:rPr>
+      <w:rFonts w:asciiTheme="majorHAnsi" w:eastAsiaTheme="majorEastAsia" w:hAnsiTheme="majorHAnsi" w:cstheme="majorBidi"/>
+      <w:b/>
+      <w:bCs/>
+      <w:color w:val="4F81BD" w:themeColor="accent1"/>
+      <w:sz w:val="32"/>
+      <w:szCs w:val="32"/>
+    </w:rPr>
+  </w:style>
+  <w:style w:type="paragraph" w:styleId="Heading2">
+    <w:name w:val="heading 2"/>
+    <w:basedOn w:val="Normal"/>
+    <w:next w:val="BodyText"/>
+    <w:uiPriority w:val="9"/>
+    <w:unhideWhenUsed/>
+    <w:qFormat/>
+    <w:pPr>
+      <w:keepNext/>
+      <w:keepLines/>
+      <w:spacing w:before="200" w:after="0"/>
+      <w:outlineLvl w:val="1"/>
+    </w:pPr>
+    <w:rPr>
+      <w:rFonts w:asciiTheme="majorHAnsi" w:eastAsiaTheme="majorEastAsia" w:hAnsiTheme="majorHAnsi" w:cstheme="majorBidi"/>
+      <w:b/>
+      <w:bCs/>
+      <w:color w:val="4F81BD" w:themeColor="accent1"/>
+      <w:sz w:val="28"/>
+      <w:szCs w:val="28"/>
+    </w:rPr>
+  </w:style>
+  <w:style w:type="paragraph" w:styleId="Heading3">
+    <w:name w:val="heading 3"/>
+    <w:basedOn w:val="Normal"/>
+    <w:next w:val="BodyText"/>
+    <w:uiPriority w:val="9"/>
+    <w:unhideWhenUsed/>
+    <w:qFormat/>
+    <w:pPr>
+      <w:keepNext/>
+      <w:keepLines/>
+      <w:spacing w:before="200" w:after="0"/>
+      <w:outlineLvl w:val="2"/>
+    </w:pPr>
+    <w:rPr>
+      <w:rFonts w:asciiTheme="majorHAnsi" w:eastAsiaTheme="majorEastAsia" w:hAnsiTheme="majorHAnsi" w:cstheme="majorBidi"/>
+      <w:b/>
+      <w:bCs/>
+      <w:color w:val="4F81BD" w:themeColor="accent1"/>
+    </w:rPr>
+  </w:style>
+  <w:style w:type="paragraph" w:styleId="Heading4">
+    <w:name w:val="heading 4"/>
+    <w:basedOn w:val="Normal"/>
+    <w:next w:val="BodyText"/>
+    <w:uiPriority w:val="9"/>
+    <w:unhideWhenUsed/>
+    <w:qFormat/>
+    <w:pPr>
+      <w:keepNext/>
+      <w:keepLines/>
+      <w:spacing w:before="200" w:after="0"/>
+      <w:outlineLvl w:val="3"/>
+    </w:pPr>
+    <w:rPr>
+      <w:rFonts w:asciiTheme="majorHAnsi" w:eastAsiaTheme="majorEastAsia" w:hAnsiTheme="majorHAnsi" w:cstheme="majorBidi"/>
+      <w:bCs/>
+      <w:i/>
+      <w:color w:val="4F81BD" w:themeColor="accent1"/>
+    </w:rPr>
+  </w:style>
+  <w:style w:type="paragraph" w:styleId="Heading5">
+    <w:name w:val="heading 5"/>
+    <w:basedOn w:val="Normal"/>
+    <w:next w:val="BodyText"/>
+    <w:uiPriority w:val="9"/>
+    <w:unhideWhenUsed/>
+    <w:qFormat/>
+    <w:pPr>
+      <w:keepNext/>
+      <w:keepLines/>
+      <w:spacing w:before="200" w:after="0"/>
+      <w:outlineLvl w:val="4"/>
+    </w:pPr>
+    <w:rPr>
+      <w:rFonts w:asciiTheme="majorHAnsi" w:eastAsiaTheme="majorEastAsia" w:hAnsiTheme="majorHAnsi" w:cstheme="majorBidi"/>
+      <w:iCs/>
+      <w:color w:val="4F81BD" w:themeColor="accent1"/>
+    </w:rPr>
+  </w:style>
+  <w:style w:type="paragraph" w:styleId="Heading6">
+    <w:name w:val="heading 6"/>
+    <w:basedOn w:val="Normal"/>
+    <w:next w:val="BodyText"/>
+    <w:uiPriority w:val="9"/>
+    <w:unhideWhenUsed/>
+    <w:qFormat/>
+    <w:pPr>
+      <w:keepNext/>
+      <w:keepLines/>
+      <w:spacing w:before="200" w:after="0"/>
+      <w:outlineLvl w:val="5"/>
+    </w:pPr>
+    <w:rPr>
+      <w:rFonts w:asciiTheme="majorHAnsi" w:eastAsiaTheme="majorEastAsia" w:hAnsiTheme="majorHAnsi" w:cstheme="majorBidi"/>
+      <w:color w:val="4F81BD" w:themeColor="accent1"/>
+    </w:rPr>
+  </w:style>
+  <w:style w:type="paragraph" w:styleId="Heading7">
+    <w:name w:val="heading 7"/>
+    <w:basedOn w:val="Normal"/>
+    <w:next w:val="BodyText"/>
+    <w:uiPriority w:val="9"/>
+    <w:unhideWhenUsed/>
+    <w:qFormat/>
+    <w:pPr>
+      <w:keepNext/>
+      <w:keepLines/>
+      <w:spacing w:before="200" w:after="0"/>
+      <w:outlineLvl w:val="6"/>
+    </w:pPr>
+    <w:rPr>
+      <w:rFonts w:asciiTheme="majorHAnsi" w:eastAsiaTheme="majorEastAsia" w:hAnsiTheme="majorHAnsi" w:cstheme="majorBidi"/>
+      <w:color w:val="4F81BD" w:themeColor="accent1"/>
+    </w:rPr>
+  </w:style>
+  <w:style w:type="paragraph" w:styleId="Heading8">
+    <w:name w:val="heading 8"/>
+    <w:basedOn w:val="Normal"/>
+    <w:next w:val="BodyText"/>
+    <w:uiPriority w:val="9"/>
+    <w:unhideWhenUsed/>
+    <w:qFormat/>
+    <w:pPr>
+      <w:keepNext/>
+      <w:keepLines/>
+      <w:spacing w:before="200" w:after="0"/>
+      <w:outlineLvl w:val="7"/>
+    </w:pPr>
+    <w:rPr>
+      <w:rFonts w:asciiTheme="majorHAnsi" w:eastAsiaTheme="majorEastAsia" w:hAnsiTheme="majorHAnsi" w:cstheme="majorBidi"/>
+      <w:color w:val="4F81BD" w:themeColor="accent1"/>
+    </w:rPr>
+  </w:style>
+  <w:style w:type="paragraph" w:styleId="Heading9">
+    <w:name w:val="heading 9"/>
+    <w:basedOn w:val="Normal"/>
+    <w:next w:val="BodyText"/>
+    <w:uiPriority w:val="9"/>
+    <w:unhideWhenUsed/>
+    <w:qFormat/>
+    <w:pPr>
+      <w:keepNext/>
+      <w:keepLines/>
+      <w:spacing w:before="200" w:after="0"/>
+      <w:outlineLvl w:val="8"/>
+    </w:pPr>
+    <w:rPr>
+      <w:rFonts w:asciiTheme="majorHAnsi" w:eastAsiaTheme="majorEastAsia" w:hAnsiTheme="majorHAnsi" w:cstheme="majorBidi"/>
+      <w:color w:val="4F81BD" w:themeColor="accent1"/>
+    </w:rPr>
+  </w:style>
+  <w:style w:type="character" w:default="1" w:styleId="DefaultParagraphFont">
+    <w:name w:val="Default Paragraph Font"/>
+    <w:uiPriority w:val="1"/>
+    <w:semiHidden/>
+    <w:unhideWhenUsed/>
+  </w:style>
+  <w:style w:type="table" w:default="1" w:styleId="TableNormal">
+    <w:name w:val="Normal Table"/>
+    <w:uiPriority w:val="99"/>
+    <w:semiHidden/>
+    <w:unhideWhenUsed/>
+    <w:tblPr>
+      <w:tblInd w:w="0" w:type="dxa"/>
+      <w:tblCellMar>
+        <w:top w:w="0" w:type="dxa"/>
+        <w:left w:w="108" w:type="dxa"/>
+        <w:bottom w:w="0" w:type="dxa"/>
+        <w:right w:w="108" w:type="dxa"/>
+      </w:tblCellMar>
+    </w:tblPr>
+  </w:style>
+  <w:style w:type="numbering" w:default="1" w:styleId="NoList">
+    <w:name w:val="No List"/>
+    <w:uiPriority w:val="99"/>
+    <w:semiHidden/>
+    <w:unhideWhenUsed/>
+  </w:style>
+  <w:style w:type="paragraph" w:styleId="BodyText">
     <w:name w:val="Body Text"/>
     <w:basedOn w:val="Normal"/>
-    <w:link w:val="BodyTextChar"/>
+    <w:qFormat/>
     <w:pPr>
-      <w:spacing w:after="180" w:before="180"/>
+      <w:spacing w:before="180" w:after="180"/>
     </w:pPr>
-    <w:qFormat/>
-  </w:style>
-  <w:style w:customStyle="1" w:styleId="FirstParagraph" w:type="paragraph">
+  </w:style>
+  <w:style w:type="paragraph" w:customStyle="1" w:styleId="FirstParagraph">
     <w:name w:val="First Paragraph"/>
     <w:basedOn w:val="BodyText"/>
     <w:next w:val="BodyText"/>
     <w:qFormat/>
   </w:style>
-  <w:style w:customStyle="1" w:styleId="Compact" w:type="paragraph">
+  <w:style w:type="paragraph" w:customStyle="1" w:styleId="Compact">
     <w:name w:val="Compact"/>
     <w:basedOn w:val="BodyText"/>
     <w:qFormat/>
     <w:pPr>
-      <w:spacing w:after="36" w:before="36"/>
+      <w:spacing w:before="36" w:after="36"/>
     </w:pPr>
   </w:style>
-  <w:style w:styleId="Title" w:type="paragraph">
+  <w:style w:type="paragraph" w:styleId="Title">
     <w:name w:val="Title"/>
     <w:basedOn w:val="Normal"/>
     <w:next w:val="BodyText"/>
@@ -3328,35 +3794,32 @@
     <w:pPr>
       <w:keepNext/>
       <w:keepLines/>
-      <w:spacing w:after="240" w:before="480"/>
+      <w:spacing w:before="480" w:after="240"/>
       <w:jc w:val="center"/>
     </w:pPr>
     <w:rPr>
-      <w:rFonts w:asciiTheme="majorHAnsi" w:cstheme="majorBidi" w:eastAsiaTheme="majorEastAsia" w:hAnsiTheme="majorHAnsi"/>
+      <w:rFonts w:asciiTheme="majorHAnsi" w:eastAsiaTheme="majorEastAsia" w:hAnsiTheme="majorHAnsi" w:cstheme="majorBidi"/>
       <w:b/>
       <w:bCs/>
-      <w:color w:themeColor="accent1" w:themeShade="B5" w:val="345A8A"/>
+      <w:color w:val="345A8A" w:themeColor="accent1" w:themeShade="B5"/>
       <w:sz w:val="36"/>
       <w:szCs w:val="36"/>
     </w:rPr>
   </w:style>
-  <w:style w:styleId="Subtitle" w:type="paragraph">
+  <w:style w:type="paragraph" w:styleId="Subtitle">
     <w:name w:val="Subtitle"/>
     <w:basedOn w:val="Title"/>
     <w:next w:val="BodyText"/>
     <w:qFormat/>
     <w:pPr>
-      <w:keepNext/>
-      <w:keepLines/>
-      <w:spacing w:after="240" w:before="240"/>
-      <w:jc w:val="center"/>
+      <w:spacing w:before="240"/>
     </w:pPr>
     <w:rPr>
       <w:sz w:val="30"/>
       <w:szCs w:val="30"/>
     </w:rPr>
   </w:style>
-  <w:style w:customStyle="1" w:styleId="Author" w:type="paragraph">
+  <w:style w:type="paragraph" w:customStyle="1" w:styleId="Author">
     <w:name w:val="Author"/>
     <w:next w:val="BodyText"/>
     <w:qFormat/>
@@ -3366,7 +3829,7 @@
       <w:jc w:val="center"/>
     </w:pPr>
   </w:style>
-  <w:style w:styleId="Date" w:type="paragraph">
+  <w:style w:type="paragraph" w:styleId="Date">
     <w:name w:val="Date"/>
     <w:next w:val="BodyText"/>
     <w:qFormat/>
@@ -3376,7 +3839,7 @@
       <w:jc w:val="center"/>
     </w:pPr>
   </w:style>
-  <w:style w:customStyle="1" w:styleId="Abstract" w:type="paragraph">
+  <w:style w:type="paragraph" w:customStyle="1" w:styleId="Abstract">
     <w:name w:val="Abstract"/>
     <w:basedOn w:val="Normal"/>
     <w:next w:val="BodyText"/>
@@ -3384,210 +3847,19 @@
     <w:pPr>
       <w:keepNext/>
       <w:keepLines/>
-      <w:spacing w:after="300" w:before="300"/>
+      <w:spacing w:before="300" w:after="300"/>
     </w:pPr>
     <w:rPr>
       <w:sz w:val="20"/>
       <w:szCs w:val="20"/>
     </w:rPr>
   </w:style>
-  <w:style w:styleId="Bibliography" w:type="paragraph">
+  <w:style w:type="paragraph" w:styleId="Bibliography">
     <w:name w:val="Bibliography"/>
     <w:basedOn w:val="Normal"/>
-    <w:next w:val="Bibliography"/>
     <w:qFormat/>
-    <w:pPr/>
-    <w:rPr/>
-  </w:style>
-  <w:style w:styleId="Heading1" w:type="paragraph">
-    <w:name w:val="Heading 1"/>
-    <w:basedOn w:val="Normal"/>
-    <w:next w:val="BodyText"/>
-    <w:uiPriority w:val="9"/>
-    <w:qFormat/>
-    <w:pPr>
-      <w:keepNext/>
-      <w:keepLines/>
-      <w:spacing w:after="0" w:before="480"/>
-      <w:outlineLvl w:val="0"/>
-    </w:pPr>
-    <w:rPr>
-      <w:rFonts w:asciiTheme="majorHAnsi" w:cstheme="majorBidi" w:eastAsiaTheme="majorEastAsia" w:hAnsiTheme="majorHAnsi"/>
-      <w:b/>
-      <w:bCs/>
-      <w:color w:themeColor="accent1" w:val="4F81BD"/>
-      <w:sz w:val="32"/>
-      <w:szCs w:val="32"/>
-    </w:rPr>
-  </w:style>
-  <w:style w:styleId="Heading2" w:type="paragraph">
-    <w:name w:val="Heading 2"/>
-    <w:basedOn w:val="Normal"/>
-    <w:next w:val="BodyText"/>
-    <w:uiPriority w:val="9"/>
-    <w:unhideWhenUsed/>
-    <w:qFormat/>
-    <w:pPr>
-      <w:keepNext/>
-      <w:keepLines/>
-      <w:spacing w:after="0" w:before="200"/>
-      <w:outlineLvl w:val="1"/>
-    </w:pPr>
-    <w:rPr>
-      <w:rFonts w:asciiTheme="majorHAnsi" w:cstheme="majorBidi" w:eastAsiaTheme="majorEastAsia" w:hAnsiTheme="majorHAnsi"/>
-      <w:b/>
-      <w:bCs/>
-      <w:color w:themeColor="accent1" w:val="4F81BD"/>
-      <w:sz w:val="28"/>
-      <w:szCs w:val="28"/>
-    </w:rPr>
-  </w:style>
-  <w:style w:styleId="Heading3" w:type="paragraph">
-    <w:name w:val="Heading 3"/>
-    <w:basedOn w:val="Normal"/>
-    <w:next w:val="BodyText"/>
-    <w:uiPriority w:val="9"/>
-    <w:unhideWhenUsed/>
-    <w:qFormat/>
-    <w:pPr>
-      <w:keepNext/>
-      <w:keepLines/>
-      <w:spacing w:after="0" w:before="200"/>
-      <w:outlineLvl w:val="2"/>
-    </w:pPr>
-    <w:rPr>
-      <w:rFonts w:asciiTheme="majorHAnsi" w:cstheme="majorBidi" w:eastAsiaTheme="majorEastAsia" w:hAnsiTheme="majorHAnsi"/>
-      <w:b/>
-      <w:bCs/>
-      <w:color w:themeColor="accent1" w:val="4F81BD"/>
-      <w:sz w:val="24"/>
-      <w:szCs w:val="24"/>
-    </w:rPr>
-  </w:style>
-  <w:style w:styleId="Heading4" w:type="paragraph">
-    <w:name w:val="Heading 4"/>
-    <w:basedOn w:val="Normal"/>
-    <w:next w:val="BodyText"/>
-    <w:uiPriority w:val="9"/>
-    <w:unhideWhenUsed/>
-    <w:qFormat/>
-    <w:pPr>
-      <w:keepNext/>
-      <w:keepLines/>
-      <w:spacing w:after="0" w:before="200"/>
-      <w:outlineLvl w:val="3"/>
-    </w:pPr>
-    <w:rPr>
-      <w:rFonts w:asciiTheme="majorHAnsi" w:cstheme="majorBidi" w:eastAsiaTheme="majorEastAsia" w:hAnsiTheme="majorHAnsi"/>
-      <w:i/>
-      <w:bCs/>
-      <w:color w:themeColor="accent1" w:val="4F81BD"/>
-      <w:sz w:val="24"/>
-      <w:szCs w:val="24"/>
-    </w:rPr>
-  </w:style>
-  <w:style w:styleId="Heading5" w:type="paragraph">
-    <w:name w:val="Heading 5"/>
-    <w:basedOn w:val="Normal"/>
-    <w:next w:val="BodyText"/>
-    <w:uiPriority w:val="9"/>
-    <w:unhideWhenUsed/>
-    <w:qFormat/>
-    <w:pPr>
-      <w:keepNext/>
-      <w:keepLines/>
-      <w:spacing w:after="0" w:before="200"/>
-      <w:outlineLvl w:val="4"/>
-    </w:pPr>
-    <w:rPr>
-      <w:rFonts w:asciiTheme="majorHAnsi" w:cstheme="majorBidi" w:eastAsiaTheme="majorEastAsia" w:hAnsiTheme="majorHAnsi"/>
-      <w:iCs/>
-      <w:color w:themeColor="accent1" w:val="4F81BD"/>
-      <w:sz w:val="24"/>
-      <w:szCs w:val="24"/>
-    </w:rPr>
-  </w:style>
-  <w:style w:styleId="Heading6" w:type="paragraph">
-    <w:name w:val="Heading 6"/>
-    <w:basedOn w:val="Normal"/>
-    <w:next w:val="BodyText"/>
-    <w:uiPriority w:val="9"/>
-    <w:unhideWhenUsed/>
-    <w:qFormat/>
-    <w:pPr>
-      <w:keepNext/>
-      <w:keepLines/>
-      <w:spacing w:after="0" w:before="200"/>
-      <w:outlineLvl w:val="5"/>
-    </w:pPr>
-    <w:rPr>
-      <w:rFonts w:asciiTheme="majorHAnsi" w:cstheme="majorBidi" w:eastAsiaTheme="majorEastAsia" w:hAnsiTheme="majorHAnsi"/>
-      <w:color w:themeColor="accent1" w:val="4F81BD"/>
-      <w:sz w:val="24"/>
-      <w:szCs w:val="24"/>
-    </w:rPr>
-  </w:style>
-  <w:style w:styleId="Heading7" w:type="paragraph">
-    <w:name w:val="Heading 7"/>
-    <w:basedOn w:val="Normal"/>
-    <w:next w:val="BodyText"/>
-    <w:uiPriority w:val="9"/>
-    <w:unhideWhenUsed/>
-    <w:qFormat/>
-    <w:pPr>
-      <w:keepNext/>
-      <w:keepLines/>
-      <w:spacing w:after="0" w:before="200"/>
-      <w:outlineLvl w:val="6"/>
-    </w:pPr>
-    <w:rPr>
-      <w:rFonts w:asciiTheme="majorHAnsi" w:cstheme="majorBidi" w:eastAsiaTheme="majorEastAsia" w:hAnsiTheme="majorHAnsi"/>
-      <w:color w:themeColor="accent1" w:val="4F81BD"/>
-      <w:sz w:val="24"/>
-      <w:szCs w:val="24"/>
-    </w:rPr>
-  </w:style>
-  <w:style w:styleId="Heading8" w:type="paragraph">
-    <w:name w:val="Heading 8"/>
-    <w:basedOn w:val="Normal"/>
-    <w:next w:val="BodyText"/>
-    <w:uiPriority w:val="9"/>
-    <w:unhideWhenUsed/>
-    <w:qFormat/>
-    <w:pPr>
-      <w:keepNext/>
-      <w:keepLines/>
-      <w:spacing w:after="0" w:before="200"/>
-      <w:outlineLvl w:val="7"/>
-    </w:pPr>
-    <w:rPr>
-      <w:rFonts w:asciiTheme="majorHAnsi" w:cstheme="majorBidi" w:eastAsiaTheme="majorEastAsia" w:hAnsiTheme="majorHAnsi"/>
-      <w:color w:themeColor="accent1" w:val="4F81BD"/>
-      <w:sz w:val="24"/>
-      <w:szCs w:val="24"/>
-    </w:rPr>
-  </w:style>
-  <w:style w:styleId="Heading9" w:type="paragraph">
-    <w:name w:val="Heading 9"/>
-    <w:basedOn w:val="Normal"/>
-    <w:next w:val="BodyText"/>
-    <w:uiPriority w:val="9"/>
-    <w:unhideWhenUsed/>
-    <w:qFormat/>
-    <w:pPr>
-      <w:keepNext/>
-      <w:keepLines/>
-      <w:spacing w:after="0" w:before="200"/>
-      <w:outlineLvl w:val="8"/>
-    </w:pPr>
-    <w:rPr>
-      <w:rFonts w:asciiTheme="majorHAnsi" w:cstheme="majorBidi" w:eastAsiaTheme="majorEastAsia" w:hAnsiTheme="majorHAnsi"/>
-      <w:color w:themeColor="accent1" w:val="4F81BD"/>
-      <w:sz w:val="24"/>
-      <w:szCs w:val="24"/>
-    </w:rPr>
-  </w:style>
-  <w:style w:styleId="BlockText" w:type="paragraph">
+  </w:style>
+  <w:style w:type="paragraph" w:styleId="BlockText">
     <w:name w:val="Block Text"/>
     <w:basedOn w:val="BodyText"/>
     <w:next w:val="BodyText"/>
@@ -3595,55 +3867,47 @@
     <w:unhideWhenUsed/>
     <w:qFormat/>
     <w:pPr>
-      <w:spacing w:after="100" w:before="100"/>
-      <w:ind w:firstLine="0" w:left="480" w:right="480"/>
+      <w:spacing w:before="100" w:after="100"/>
+      <w:ind w:left="480" w:right="480"/>
     </w:pPr>
   </w:style>
-  <w:style w:styleId="FootnoteText" w:type="paragraph">
-    <w:name w:val="Footnote Text"/>
+  <w:style w:type="paragraph" w:styleId="FootnoteText">
+    <w:name w:val="footnote text"/>
     <w:basedOn w:val="Normal"/>
-    <w:next w:val="FootnoteText"/>
     <w:uiPriority w:val="9"/>
     <w:unhideWhenUsed/>
     <w:qFormat/>
   </w:style>
-  <w:style w:default="1" w:styleId="DefaultParagraphFont" w:type="character">
-    <w:name w:val="Default Paragraph Font"/>
-    <w:semiHidden/>
-    <w:unhideWhenUsed/>
-  </w:style>
-  <w:style w:default="1" w:styleId="Table" w:type="table">
+  <w:style w:type="table" w:customStyle="1" w:styleId="Table">
     <w:name w:val="Table"/>
-    <w:basedOn w:val="TableNormal"/>
     <w:semiHidden/>
     <w:unhideWhenUsed/>
     <w:qFormat/>
     <w:tblPr>
-      <w:tblInd w:type="dxa" w:w="0"/>
+      <w:tblInd w:w="0" w:type="dxa"/>
       <w:tblCellMar>
-        <w:top w:type="dxa" w:w="0"/>
-        <w:left w:type="dxa" w:w="108"/>
-        <w:bottom w:type="dxa" w:w="0"/>
-        <w:right w:type="dxa" w:w="108"/>
+        <w:top w:w="0" w:type="dxa"/>
+        <w:left w:w="108" w:type="dxa"/>
+        <w:bottom w:w="0" w:type="dxa"/>
+        <w:right w:w="108" w:type="dxa"/>
       </w:tblCellMar>
     </w:tblPr>
     <w:tblStylePr w:type="firstRow">
       <w:tblPr>
         <w:jc w:val="left"/>
-        <w:tblInd w:type="dxa" w:w="0"/>
       </w:tblPr>
       <w:trPr>
         <w:jc w:val="left"/>
       </w:trPr>
       <w:tcPr>
+        <w:tcBorders>
+          <w:bottom w:val="single" w:sz="0" w:space="0" w:color="auto"/>
+        </w:tcBorders>
         <w:vAlign w:val="bottom"/>
-        <w:tcBorders>
-          <w:bottom w:val="single"/>
-        </w:tcBorders>
       </w:tcPr>
     </w:tblStylePr>
   </w:style>
-  <w:style w:customStyle="1" w:styleId="DefinitionTerm" w:type="paragraph">
+  <w:style w:type="paragraph" w:customStyle="1" w:styleId="DefinitionTerm">
     <w:name w:val="Definition Term"/>
     <w:basedOn w:val="Normal"/>
     <w:next w:val="Definition"/>
@@ -3656,75 +3920,76 @@
       <w:b/>
     </w:rPr>
   </w:style>
-  <w:style w:customStyle="1" w:styleId="Definition" w:type="paragraph">
+  <w:style w:type="paragraph" w:customStyle="1" w:styleId="Definition">
     <w:name w:val="Definition"/>
     <w:basedOn w:val="Normal"/>
   </w:style>
-  <w:style w:styleId="Caption" w:type="paragraph">
-    <w:name w:val="Caption"/>
+  <w:style w:type="paragraph" w:styleId="Caption">
+    <w:name w:val="caption"/>
     <w:basedOn w:val="Normal"/>
-    <w:link w:val="BodyTextChar"/>
+    <w:link w:val="CaptionChar"/>
     <w:pPr>
-      <w:spacing w:after="120" w:before="0"/>
+      <w:spacing w:after="120"/>
     </w:pPr>
     <w:rPr>
       <w:i/>
     </w:rPr>
   </w:style>
-  <w:style w:customStyle="1" w:styleId="TableCaption" w:type="paragraph">
+  <w:style w:type="paragraph" w:customStyle="1" w:styleId="TableCaption">
     <w:name w:val="Table Caption"/>
     <w:basedOn w:val="Caption"/>
     <w:pPr>
       <w:keepNext/>
     </w:pPr>
   </w:style>
-  <w:style w:customStyle="1" w:styleId="ImageCaption" w:type="paragraph">
+  <w:style w:type="paragraph" w:customStyle="1" w:styleId="ImageCaption">
     <w:name w:val="Image Caption"/>
     <w:basedOn w:val="Caption"/>
   </w:style>
-  <w:style w:customStyle="1" w:styleId="Figure" w:type="paragraph">
+  <w:style w:type="paragraph" w:customStyle="1" w:styleId="Figure">
     <w:name w:val="Figure"/>
     <w:basedOn w:val="Normal"/>
   </w:style>
-  <w:style w:customStyle="1" w:styleId="CaptionedFigure" w:type="paragraph">
+  <w:style w:type="paragraph" w:customStyle="1" w:styleId="CaptionedFigure">
     <w:name w:val="Captioned Figure"/>
     <w:basedOn w:val="Figure"/>
     <w:pPr>
       <w:keepNext/>
     </w:pPr>
   </w:style>
-  <w:style w:customStyle="1" w:styleId="BodyTextChar" w:type="character">
-    <w:name w:val="Body Text Char"/>
+  <w:style w:type="character" w:customStyle="1" w:styleId="CaptionChar">
+    <w:name w:val="Caption Char"/>
     <w:basedOn w:val="DefaultParagraphFont"/>
-    <w:link w:val="BodyText"/>
-  </w:style>
-  <w:style w:customStyle="1" w:styleId="VerbatimChar" w:type="character">
+    <w:link w:val="Caption"/>
+  </w:style>
+  <w:style w:type="character" w:customStyle="1" w:styleId="VerbatimChar">
     <w:name w:val="Verbatim Char"/>
-    <w:basedOn w:val="BodyTextChar"/>
+    <w:basedOn w:val="CaptionChar"/>
+    <w:link w:val="SourceCode"/>
     <w:rPr>
       <w:rFonts w:ascii="Consolas" w:hAnsi="Consolas"/>
       <w:sz w:val="22"/>
     </w:rPr>
   </w:style>
-  <w:style w:customStyle="1" w:styleId="SectionNumber" w:type="character">
+  <w:style w:type="character" w:customStyle="1" w:styleId="SectionNumber">
     <w:name w:val="Section Number"/>
-    <w:basedOn w:val="BodyTextChar"/>
-  </w:style>
-  <w:style w:styleId="FootnoteReference" w:type="character">
-    <w:name w:val="Footnote Reference"/>
-    <w:basedOn w:val="BodyTextChar"/>
+    <w:basedOn w:val="CaptionChar"/>
+  </w:style>
+  <w:style w:type="character" w:styleId="FootnoteReference">
+    <w:name w:val="footnote reference"/>
+    <w:basedOn w:val="CaptionChar"/>
     <w:rPr>
       <w:vertAlign w:val="superscript"/>
     </w:rPr>
   </w:style>
-  <w:style w:styleId="Hyperlink" w:type="character">
+  <w:style w:type="character" w:styleId="Hyperlink">
     <w:name w:val="Hyperlink"/>
-    <w:basedOn w:val="BodyTextChar"/>
-    <w:rPr>
-      <w:color w:themeColor="accent1" w:val="4F81BD"/>
-    </w:rPr>
-  </w:style>
-  <w:style w:styleId="TOCHeading" w:type="paragraph">
+    <w:basedOn w:val="CaptionChar"/>
+    <w:rPr>
+      <w:color w:val="4F81BD" w:themeColor="accent1"/>
+    </w:rPr>
+  </w:style>
+  <w:style w:type="paragraph" w:styleId="TOCHeading">
     <w:name w:val="TOC Heading"/>
     <w:basedOn w:val="Heading1"/>
     <w:next w:val="BodyText"/>
@@ -3736,10 +4001,9 @@
       <w:outlineLvl w:val="9"/>
     </w:pPr>
     <w:rPr>
-      <w:rFonts w:asciiTheme="majorHAnsi" w:cstheme="majorBidi" w:eastAsiaTheme="majorEastAsia" w:hAnsiTheme="majorHAnsi"/>
       <w:b w:val="0"/>
       <w:bCs w:val="0"/>
-      <w:color w:themeColor="accent1" w:themeShade="BF" w:val="365F91"/>
+      <w:color w:val="365F91" w:themeColor="accent1" w:themeShade="BF"/>
     </w:rPr>
   </w:style>
   <w:style w:type="paragraph" w:customStyle="1" w:styleId="SourceCode">
@@ -3747,234 +4011,299 @@
     <w:basedOn w:val="Normal"/>
     <w:link w:val="VerbatimChar"/>
     <w:pPr>
-      <w:wordWrap w:val="off"/>
+      <w:wordWrap w:val="0"/>
     </w:pPr>
   </w:style>
   <w:style w:type="character" w:customStyle="1" w:styleId="KeywordTok">
     <w:name w:val="KeywordTok"/>
     <w:basedOn w:val="VerbatimChar"/>
     <w:rPr>
+      <w:rFonts w:ascii="Consolas" w:hAnsi="Consolas"/>
+      <w:b/>
       <w:color w:val="007020"/>
-      <w:b/>
+      <w:sz w:val="22"/>
     </w:rPr>
   </w:style>
   <w:style w:type="character" w:customStyle="1" w:styleId="DataTypeTok">
     <w:name w:val="DataTypeTok"/>
     <w:basedOn w:val="VerbatimChar"/>
     <w:rPr>
+      <w:rFonts w:ascii="Consolas" w:hAnsi="Consolas"/>
       <w:color w:val="902000"/>
+      <w:sz w:val="22"/>
     </w:rPr>
   </w:style>
   <w:style w:type="character" w:customStyle="1" w:styleId="DecValTok">
     <w:name w:val="DecValTok"/>
     <w:basedOn w:val="VerbatimChar"/>
     <w:rPr>
-      <w:color w:val="40a070"/>
+      <w:rFonts w:ascii="Consolas" w:hAnsi="Consolas"/>
+      <w:color w:val="40A070"/>
+      <w:sz w:val="22"/>
     </w:rPr>
   </w:style>
   <w:style w:type="character" w:customStyle="1" w:styleId="BaseNTok">
     <w:name w:val="BaseNTok"/>
     <w:basedOn w:val="VerbatimChar"/>
     <w:rPr>
-      <w:color w:val="40a070"/>
+      <w:rFonts w:ascii="Consolas" w:hAnsi="Consolas"/>
+      <w:color w:val="40A070"/>
+      <w:sz w:val="22"/>
     </w:rPr>
   </w:style>
   <w:style w:type="character" w:customStyle="1" w:styleId="FloatTok">
     <w:name w:val="FloatTok"/>
     <w:basedOn w:val="VerbatimChar"/>
     <w:rPr>
-      <w:color w:val="40a070"/>
+      <w:rFonts w:ascii="Consolas" w:hAnsi="Consolas"/>
+      <w:color w:val="40A070"/>
+      <w:sz w:val="22"/>
     </w:rPr>
   </w:style>
   <w:style w:type="character" w:customStyle="1" w:styleId="ConstantTok">
     <w:name w:val="ConstantTok"/>
     <w:basedOn w:val="VerbatimChar"/>
     <w:rPr>
+      <w:rFonts w:ascii="Consolas" w:hAnsi="Consolas"/>
       <w:color w:val="880000"/>
+      <w:sz w:val="22"/>
     </w:rPr>
   </w:style>
   <w:style w:type="character" w:customStyle="1" w:styleId="CharTok">
     <w:name w:val="CharTok"/>
     <w:basedOn w:val="VerbatimChar"/>
     <w:rPr>
-      <w:color w:val="4070a0"/>
+      <w:rFonts w:ascii="Consolas" w:hAnsi="Consolas"/>
+      <w:color w:val="4070A0"/>
+      <w:sz w:val="22"/>
     </w:rPr>
   </w:style>
   <w:style w:type="character" w:customStyle="1" w:styleId="SpecialCharTok">
     <w:name w:val="SpecialCharTok"/>
     <w:basedOn w:val="VerbatimChar"/>
     <w:rPr>
-      <w:color w:val="4070a0"/>
+      <w:rFonts w:ascii="Consolas" w:hAnsi="Consolas"/>
+      <w:color w:val="4070A0"/>
+      <w:sz w:val="22"/>
     </w:rPr>
   </w:style>
   <w:style w:type="character" w:customStyle="1" w:styleId="StringTok">
     <w:name w:val="StringTok"/>
     <w:basedOn w:val="VerbatimChar"/>
     <w:rPr>
-      <w:color w:val="4070a0"/>
+      <w:rFonts w:ascii="Consolas" w:hAnsi="Consolas"/>
+      <w:color w:val="4070A0"/>
+      <w:sz w:val="22"/>
     </w:rPr>
   </w:style>
   <w:style w:type="character" w:customStyle="1" w:styleId="VerbatimStringTok">
     <w:name w:val="VerbatimStringTok"/>
     <w:basedOn w:val="VerbatimChar"/>
     <w:rPr>
-      <w:color w:val="4070a0"/>
+      <w:rFonts w:ascii="Consolas" w:hAnsi="Consolas"/>
+      <w:color w:val="4070A0"/>
+      <w:sz w:val="22"/>
     </w:rPr>
   </w:style>
   <w:style w:type="character" w:customStyle="1" w:styleId="SpecialStringTok">
     <w:name w:val="SpecialStringTok"/>
     <w:basedOn w:val="VerbatimChar"/>
     <w:rPr>
-      <w:color w:val="bb6688"/>
+      <w:rFonts w:ascii="Consolas" w:hAnsi="Consolas"/>
+      <w:color w:val="BB6688"/>
+      <w:sz w:val="22"/>
     </w:rPr>
   </w:style>
   <w:style w:type="character" w:customStyle="1" w:styleId="ImportTok">
     <w:name w:val="ImportTok"/>
     <w:basedOn w:val="VerbatimChar"/>
     <w:rPr>
+      <w:rFonts w:ascii="Consolas" w:hAnsi="Consolas"/>
+      <w:b/>
       <w:color w:val="008000"/>
-      <w:b/>
+      <w:sz w:val="22"/>
     </w:rPr>
   </w:style>
   <w:style w:type="character" w:customStyle="1" w:styleId="CommentTok">
     <w:name w:val="CommentTok"/>
     <w:basedOn w:val="VerbatimChar"/>
     <w:rPr>
-      <w:color w:val="60a0b0"/>
+      <w:rFonts w:ascii="Consolas" w:hAnsi="Consolas"/>
       <w:i/>
+      <w:color w:val="60A0B0"/>
+      <w:sz w:val="22"/>
     </w:rPr>
   </w:style>
   <w:style w:type="character" w:customStyle="1" w:styleId="DocumentationTok">
     <w:name w:val="DocumentationTok"/>
     <w:basedOn w:val="VerbatimChar"/>
     <w:rPr>
-      <w:color w:val="ba2121"/>
+      <w:rFonts w:ascii="Consolas" w:hAnsi="Consolas"/>
       <w:i/>
+      <w:color w:val="BA2121"/>
+      <w:sz w:val="22"/>
     </w:rPr>
   </w:style>
   <w:style w:type="character" w:customStyle="1" w:styleId="AnnotationTok">
     <w:name w:val="AnnotationTok"/>
     <w:basedOn w:val="VerbatimChar"/>
     <w:rPr>
-      <w:color w:val="60a0b0"/>
+      <w:rFonts w:ascii="Consolas" w:hAnsi="Consolas"/>
       <w:b/>
       <w:i/>
+      <w:color w:val="60A0B0"/>
+      <w:sz w:val="22"/>
     </w:rPr>
   </w:style>
   <w:style w:type="character" w:customStyle="1" w:styleId="CommentVarTok">
     <w:name w:val="CommentVarTok"/>
     <w:basedOn w:val="VerbatimChar"/>
     <w:rPr>
-      <w:color w:val="60a0b0"/>
+      <w:rFonts w:ascii="Consolas" w:hAnsi="Consolas"/>
       <w:b/>
       <w:i/>
+      <w:color w:val="60A0B0"/>
+      <w:sz w:val="22"/>
     </w:rPr>
   </w:style>
   <w:style w:type="character" w:customStyle="1" w:styleId="OtherTok">
     <w:name w:val="OtherTok"/>
     <w:basedOn w:val="VerbatimChar"/>
     <w:rPr>
+      <w:rFonts w:ascii="Consolas" w:hAnsi="Consolas"/>
       <w:color w:val="007020"/>
+      <w:sz w:val="22"/>
     </w:rPr>
   </w:style>
   <w:style w:type="character" w:customStyle="1" w:styleId="FunctionTok">
     <w:name w:val="FunctionTok"/>
     <w:basedOn w:val="VerbatimChar"/>
     <w:rPr>
-      <w:color w:val="06287e"/>
+      <w:rFonts w:ascii="Consolas" w:hAnsi="Consolas"/>
+      <w:color w:val="06287E"/>
+      <w:sz w:val="22"/>
     </w:rPr>
   </w:style>
   <w:style w:type="character" w:customStyle="1" w:styleId="VariableTok">
     <w:name w:val="VariableTok"/>
     <w:basedOn w:val="VerbatimChar"/>
     <w:rPr>
-      <w:color w:val="19177c"/>
+      <w:rFonts w:ascii="Consolas" w:hAnsi="Consolas"/>
+      <w:color w:val="19177C"/>
+      <w:sz w:val="22"/>
     </w:rPr>
   </w:style>
   <w:style w:type="character" w:customStyle="1" w:styleId="ControlFlowTok">
     <w:name w:val="ControlFlowTok"/>
     <w:basedOn w:val="VerbatimChar"/>
     <w:rPr>
+      <w:rFonts w:ascii="Consolas" w:hAnsi="Consolas"/>
+      <w:b/>
       <w:color w:val="007020"/>
-      <w:b/>
+      <w:sz w:val="22"/>
     </w:rPr>
   </w:style>
   <w:style w:type="character" w:customStyle="1" w:styleId="OperatorTok">
     <w:name w:val="OperatorTok"/>
     <w:basedOn w:val="VerbatimChar"/>
     <w:rPr>
+      <w:rFonts w:ascii="Consolas" w:hAnsi="Consolas"/>
       <w:color w:val="666666"/>
+      <w:sz w:val="22"/>
     </w:rPr>
   </w:style>
   <w:style w:type="character" w:customStyle="1" w:styleId="BuiltInTok">
     <w:name w:val="BuiltInTok"/>
     <w:basedOn w:val="VerbatimChar"/>
     <w:rPr>
+      <w:rFonts w:ascii="Consolas" w:hAnsi="Consolas"/>
       <w:color w:val="008000"/>
+      <w:sz w:val="22"/>
     </w:rPr>
   </w:style>
   <w:style w:type="character" w:customStyle="1" w:styleId="ExtensionTok">
     <w:name w:val="ExtensionTok"/>
     <w:basedOn w:val="VerbatimChar"/>
-    <w:rPr/>
+    <w:rPr>
+      <w:rFonts w:ascii="Consolas" w:hAnsi="Consolas"/>
+      <w:sz w:val="22"/>
+    </w:rPr>
   </w:style>
   <w:style w:type="character" w:customStyle="1" w:styleId="PreprocessorTok">
     <w:name w:val="PreprocessorTok"/>
     <w:basedOn w:val="VerbatimChar"/>
     <w:rPr>
-      <w:color w:val="bc7a00"/>
+      <w:rFonts w:ascii="Consolas" w:hAnsi="Consolas"/>
+      <w:color w:val="BC7A00"/>
+      <w:sz w:val="22"/>
     </w:rPr>
   </w:style>
   <w:style w:type="character" w:customStyle="1" w:styleId="AttributeTok">
     <w:name w:val="AttributeTok"/>
     <w:basedOn w:val="VerbatimChar"/>
     <w:rPr>
-      <w:color w:val="7d9029"/>
+      <w:rFonts w:ascii="Consolas" w:hAnsi="Consolas"/>
+      <w:color w:val="7D9029"/>
+      <w:sz w:val="22"/>
     </w:rPr>
   </w:style>
   <w:style w:type="character" w:customStyle="1" w:styleId="RegionMarkerTok">
     <w:name w:val="RegionMarkerTok"/>
     <w:basedOn w:val="VerbatimChar"/>
-    <w:rPr/>
+    <w:rPr>
+      <w:rFonts w:ascii="Consolas" w:hAnsi="Consolas"/>
+      <w:sz w:val="22"/>
+    </w:rPr>
   </w:style>
   <w:style w:type="character" w:customStyle="1" w:styleId="InformationTok">
     <w:name w:val="InformationTok"/>
     <w:basedOn w:val="VerbatimChar"/>
     <w:rPr>
-      <w:color w:val="60a0b0"/>
+      <w:rFonts w:ascii="Consolas" w:hAnsi="Consolas"/>
       <w:b/>
       <w:i/>
+      <w:color w:val="60A0B0"/>
+      <w:sz w:val="22"/>
     </w:rPr>
   </w:style>
   <w:style w:type="character" w:customStyle="1" w:styleId="WarningTok">
     <w:name w:val="WarningTok"/>
     <w:basedOn w:val="VerbatimChar"/>
     <w:rPr>
-      <w:color w:val="60a0b0"/>
+      <w:rFonts w:ascii="Consolas" w:hAnsi="Consolas"/>
       <w:b/>
       <w:i/>
+      <w:color w:val="60A0B0"/>
+      <w:sz w:val="22"/>
     </w:rPr>
   </w:style>
   <w:style w:type="character" w:customStyle="1" w:styleId="AlertTok">
     <w:name w:val="AlertTok"/>
     <w:basedOn w:val="VerbatimChar"/>
     <w:rPr>
-      <w:color w:val="ff0000"/>
+      <w:rFonts w:ascii="Consolas" w:hAnsi="Consolas"/>
       <w:b/>
+      <w:color w:val="FF0000"/>
+      <w:sz w:val="22"/>
     </w:rPr>
   </w:style>
   <w:style w:type="character" w:customStyle="1" w:styleId="ErrorTok">
     <w:name w:val="ErrorTok"/>
     <w:basedOn w:val="VerbatimChar"/>
     <w:rPr>
-      <w:color w:val="ff0000"/>
+      <w:rFonts w:ascii="Consolas" w:hAnsi="Consolas"/>
       <w:b/>
+      <w:color w:val="FF0000"/>
+      <w:sz w:val="22"/>
     </w:rPr>
   </w:style>
   <w:style w:type="character" w:customStyle="1" w:styleId="NormalTok">
     <w:name w:val="NormalTok"/>
     <w:basedOn w:val="VerbatimChar"/>
-    <w:rPr/>
+    <w:rPr>
+      <w:rFonts w:ascii="Consolas" w:hAnsi="Consolas"/>
+      <w:sz w:val="22"/>
+    </w:rPr>
   </w:style>
 </w:styles>
 </file>

</xml_diff>